<commit_message>
more codes and comments
</commit_message>
<xml_diff>
--- a/SQL commands.docx
+++ b/SQL commands.docx
@@ -1,9 +1,17 @@
 
 <file path=word/document.xml><?xml version="1.0" encoding="utf-8"?>
-<w:document xmlns:wpc="http://schemas.microsoft.com/office/word/2010/wordprocessingCanvas" xmlns:cx="http://schemas.microsoft.com/office/drawing/2014/chartex" xmlns:cx1="http://schemas.microsoft.com/office/drawing/2015/9/8/chartex" xmlns:mc="http://schemas.openxmlformats.org/markup-compatibility/2006" xmlns:o="urn:schemas-microsoft-com:office:office" xmlns:r="http://schemas.openxmlformats.org/officeDocument/2006/relationships" xmlns:m="http://schemas.openxmlformats.org/officeDocument/2006/math" xmlns:v="urn:schemas-microsoft-com:vml" xmlns:wp14="http://schemas.microsoft.com/office/word/2010/wordprocessingDrawing" xmlns:wp="http://schemas.openxmlformats.org/drawingml/2006/wordprocessingDrawing" xmlns:w10="urn:schemas-microsoft-com:office:word" xmlns:w="http://schemas.openxmlformats.org/wordprocessingml/2006/main" xmlns:w14="http://schemas.microsoft.com/office/word/2010/wordml" xmlns:w15="http://schemas.microsoft.com/office/word/2012/wordml" xmlns:w16se="http://schemas.microsoft.com/office/word/2015/wordml/symex" xmlns:wpg="http://schemas.microsoft.com/office/word/2010/wordprocessingGroup" xmlns:wpi="http://schemas.microsoft.com/office/word/2010/wordprocessingInk" xmlns:wne="http://schemas.microsoft.com/office/word/2006/wordml" xmlns:wps="http://schemas.microsoft.com/office/word/2010/wordprocessingShape" mc:Ignorable="w14 w15 w16se wp14">
+<w:document xmlns:wpc="http://schemas.microsoft.com/office/word/2010/wordprocessingCanvas" xmlns:mc="http://schemas.openxmlformats.org/markup-compatibility/2006" xmlns:o="urn:schemas-microsoft-com:office:office" xmlns:r="http://schemas.openxmlformats.org/officeDocument/2006/relationships" xmlns:m="http://schemas.openxmlformats.org/officeDocument/2006/math" xmlns:v="urn:schemas-microsoft-com:vml" xmlns:wp14="http://schemas.microsoft.com/office/word/2010/wordprocessingDrawing" xmlns:wp="http://schemas.openxmlformats.org/drawingml/2006/wordprocessingDrawing" xmlns:w10="urn:schemas-microsoft-com:office:word" xmlns:w="http://schemas.openxmlformats.org/wordprocessingml/2006/main" xmlns:w14="http://schemas.microsoft.com/office/word/2010/wordml" xmlns:w15="http://schemas.microsoft.com/office/word/2012/wordml" xmlns:wpg="http://schemas.microsoft.com/office/word/2010/wordprocessingGroup" xmlns:wpi="http://schemas.microsoft.com/office/word/2010/wordprocessingInk" xmlns:wne="http://schemas.microsoft.com/office/word/2006/wordml" xmlns:wps="http://schemas.microsoft.com/office/word/2010/wordprocessingShape" mc:Ignorable="w14 w15 wp14">
   <w:body>
     <w:p>
-      <w:r>
+      <w:pPr>
+        <w:rPr>
+          <w:color w:val="000000" w:themeColor="text1"/>
+        </w:rPr>
+      </w:pPr>
+      <w:r>
+        <w:rPr>
+          <w:color w:val="000000" w:themeColor="text1"/>
+        </w:rPr>
         <w:t>Basic SQL Commands</w:t>
       </w:r>
     </w:p>
@@ -20,9 +28,9 @@
         <w:tblLook w:val="04A0" w:firstRow="1" w:lastRow="0" w:firstColumn="1" w:lastColumn="0" w:noHBand="0" w:noVBand="1"/>
       </w:tblPr>
       <w:tblGrid>
-        <w:gridCol w:w="1004"/>
-        <w:gridCol w:w="3156"/>
-        <w:gridCol w:w="4828"/>
+        <w:gridCol w:w="1010"/>
+        <w:gridCol w:w="3150"/>
+        <w:gridCol w:w="4866"/>
       </w:tblGrid>
       <w:tr>
         <w:trPr>
@@ -40,10 +48,10 @@
               <w:spacing w:after="0"/>
               <w:jc w:val="center"/>
               <w:rPr>
-                <w:rFonts w:ascii="Segoe UI" w:eastAsia="Times New Roman" w:hAnsi="Segoe UI" w:cs="Segoe UI"/>
+                <w:rFonts w:eastAsia="Times New Roman" w:cs="Segoe UI"/>
                 <w:b/>
                 <w:bCs/>
-                <w:color w:val="212529"/>
+                <w:color w:val="000000" w:themeColor="text1"/>
                 <w:sz w:val="20"/>
                 <w:szCs w:val="20"/>
                 <w:lang w:eastAsia="en-GB"/>
@@ -51,10 +59,10 @@
             </w:pPr>
             <w:r>
               <w:rPr>
-                <w:rFonts w:ascii="Segoe UI" w:eastAsia="Times New Roman" w:hAnsi="Segoe UI" w:cs="Segoe UI"/>
+                <w:rFonts w:eastAsia="Times New Roman" w:cs="Segoe UI"/>
                 <w:b/>
                 <w:bCs/>
-                <w:color w:val="212529"/>
+                <w:color w:val="000000" w:themeColor="text1"/>
                 <w:sz w:val="20"/>
                 <w:szCs w:val="20"/>
                 <w:lang w:eastAsia="en-GB"/>
@@ -75,10 +83,10 @@
               <w:spacing w:after="0"/>
               <w:jc w:val="center"/>
               <w:rPr>
-                <w:rFonts w:ascii="Segoe UI" w:eastAsia="Times New Roman" w:hAnsi="Segoe UI" w:cs="Segoe UI"/>
+                <w:rFonts w:eastAsia="Times New Roman" w:cs="Segoe UI"/>
                 <w:b/>
                 <w:bCs/>
-                <w:color w:val="212529"/>
+                <w:color w:val="000000" w:themeColor="text1"/>
                 <w:sz w:val="20"/>
                 <w:szCs w:val="20"/>
                 <w:lang w:eastAsia="en-GB"/>
@@ -86,10 +94,10 @@
             </w:pPr>
             <w:r>
               <w:rPr>
-                <w:rFonts w:ascii="Segoe UI" w:eastAsia="Times New Roman" w:hAnsi="Segoe UI" w:cs="Segoe UI"/>
+                <w:rFonts w:eastAsia="Times New Roman" w:cs="Segoe UI"/>
                 <w:b/>
                 <w:bCs/>
-                <w:color w:val="212529"/>
+                <w:color w:val="000000" w:themeColor="text1"/>
                 <w:sz w:val="20"/>
                 <w:szCs w:val="20"/>
                 <w:lang w:eastAsia="en-GB"/>
@@ -110,10 +118,10 @@
               <w:spacing w:after="0"/>
               <w:jc w:val="center"/>
               <w:rPr>
-                <w:rFonts w:ascii="Segoe UI" w:eastAsia="Times New Roman" w:hAnsi="Segoe UI" w:cs="Segoe UI"/>
+                <w:rFonts w:eastAsia="Times New Roman" w:cs="Segoe UI"/>
                 <w:b/>
                 <w:bCs/>
-                <w:color w:val="212529"/>
+                <w:color w:val="000000" w:themeColor="text1"/>
                 <w:sz w:val="20"/>
                 <w:szCs w:val="20"/>
                 <w:lang w:eastAsia="en-GB"/>
@@ -121,10 +129,10 @@
             </w:pPr>
             <w:r>
               <w:rPr>
-                <w:rFonts w:ascii="Segoe UI" w:eastAsia="Times New Roman" w:hAnsi="Segoe UI" w:cs="Segoe UI"/>
+                <w:rFonts w:eastAsia="Times New Roman" w:cs="Segoe UI"/>
                 <w:b/>
                 <w:bCs/>
-                <w:color w:val="212529"/>
+                <w:color w:val="000000" w:themeColor="text1"/>
                 <w:sz w:val="20"/>
                 <w:szCs w:val="20"/>
                 <w:lang w:eastAsia="en-GB"/>
@@ -147,8 +155,8 @@
               <w:spacing w:after="0"/>
               <w:jc w:val="left"/>
               <w:rPr>
-                <w:rFonts w:ascii="Segoe UI" w:eastAsia="Times New Roman" w:hAnsi="Segoe UI" w:cs="Segoe UI"/>
-                <w:color w:val="212529"/>
+                <w:rFonts w:eastAsia="Times New Roman" w:cs="Segoe UI"/>
+                <w:color w:val="000000" w:themeColor="text1"/>
                 <w:sz w:val="20"/>
                 <w:szCs w:val="20"/>
                 <w:lang w:eastAsia="en-GB"/>
@@ -156,8 +164,8 @@
             </w:pPr>
             <w:r>
               <w:rPr>
-                <w:rFonts w:ascii="Segoe UI" w:eastAsia="Times New Roman" w:hAnsi="Segoe UI" w:cs="Segoe UI"/>
-                <w:color w:val="212529"/>
+                <w:rFonts w:eastAsia="Times New Roman" w:cs="Segoe UI"/>
+                <w:color w:val="000000" w:themeColor="text1"/>
                 <w:sz w:val="20"/>
                 <w:szCs w:val="20"/>
                 <w:lang w:eastAsia="en-GB"/>
@@ -178,8 +186,8 @@
               <w:spacing w:after="0"/>
               <w:jc w:val="left"/>
               <w:rPr>
-                <w:rFonts w:ascii="Segoe UI" w:eastAsia="Times New Roman" w:hAnsi="Segoe UI" w:cs="Segoe UI"/>
-                <w:color w:val="212529"/>
+                <w:rFonts w:eastAsia="Times New Roman" w:cs="Segoe UI"/>
+                <w:color w:val="000000" w:themeColor="text1"/>
                 <w:sz w:val="20"/>
                 <w:szCs w:val="20"/>
                 <w:lang w:eastAsia="en-GB"/>
@@ -187,8 +195,8 @@
             </w:pPr>
             <w:r>
               <w:rPr>
-                <w:rFonts w:ascii="Segoe UI" w:eastAsia="Times New Roman" w:hAnsi="Segoe UI" w:cs="Segoe UI"/>
-                <w:color w:val="212529"/>
+                <w:rFonts w:eastAsia="Times New Roman" w:cs="Segoe UI"/>
+                <w:color w:val="000000" w:themeColor="text1"/>
                 <w:sz w:val="20"/>
                 <w:szCs w:val="20"/>
                 <w:lang w:eastAsia="en-GB"/>
@@ -197,10 +205,10 @@
             </w:r>
             <w:r>
               <w:rPr>
-                <w:rFonts w:ascii="Segoe UI" w:eastAsia="Times New Roman" w:hAnsi="Segoe UI" w:cs="Segoe UI"/>
+                <w:rFonts w:eastAsia="Times New Roman" w:cs="Segoe UI"/>
                 <w:b/>
                 <w:bCs/>
-                <w:color w:val="212529"/>
+                <w:color w:val="000000" w:themeColor="text1"/>
                 <w:sz w:val="20"/>
                 <w:szCs w:val="20"/>
                 <w:lang w:eastAsia="en-GB"/>
@@ -209,8 +217,8 @@
             </w:r>
             <w:r>
               <w:rPr>
-                <w:rFonts w:ascii="Segoe UI" w:eastAsia="Times New Roman" w:hAnsi="Segoe UI" w:cs="Segoe UI"/>
-                <w:color w:val="212529"/>
+                <w:rFonts w:eastAsia="Times New Roman" w:cs="Segoe UI"/>
+                <w:color w:val="000000" w:themeColor="text1"/>
                 <w:sz w:val="20"/>
                 <w:szCs w:val="20"/>
                 <w:lang w:eastAsia="en-GB"/>
@@ -219,10 +227,10 @@
             </w:r>
             <w:r>
               <w:rPr>
-                <w:rFonts w:ascii="Segoe UI" w:eastAsia="Times New Roman" w:hAnsi="Segoe UI" w:cs="Segoe UI"/>
+                <w:rFonts w:eastAsia="Times New Roman" w:cs="Segoe UI"/>
                 <w:b/>
                 <w:bCs/>
-                <w:color w:val="212529"/>
+                <w:color w:val="000000" w:themeColor="text1"/>
                 <w:sz w:val="20"/>
                 <w:szCs w:val="20"/>
                 <w:lang w:eastAsia="en-GB"/>
@@ -231,8 +239,8 @@
             </w:r>
             <w:r>
               <w:rPr>
-                <w:rFonts w:ascii="Segoe UI" w:eastAsia="Times New Roman" w:hAnsi="Segoe UI" w:cs="Segoe UI"/>
-                <w:color w:val="212529"/>
+                <w:rFonts w:eastAsia="Times New Roman" w:cs="Segoe UI"/>
+                <w:color w:val="000000" w:themeColor="text1"/>
                 <w:sz w:val="20"/>
                 <w:szCs w:val="20"/>
                 <w:lang w:eastAsia="en-GB"/>
@@ -253,8 +261,8 @@
               <w:spacing w:after="0"/>
               <w:jc w:val="left"/>
               <w:rPr>
-                <w:rFonts w:ascii="Segoe UI" w:eastAsia="Times New Roman" w:hAnsi="Segoe UI" w:cs="Segoe UI"/>
-                <w:color w:val="212529"/>
+                <w:rFonts w:eastAsia="Times New Roman" w:cs="Segoe UI"/>
+                <w:color w:val="000000" w:themeColor="text1"/>
                 <w:sz w:val="20"/>
                 <w:szCs w:val="20"/>
                 <w:lang w:eastAsia="en-GB"/>
@@ -262,8 +270,8 @@
             </w:pPr>
             <w:r>
               <w:rPr>
-                <w:rFonts w:ascii="Segoe UI" w:eastAsia="Times New Roman" w:hAnsi="Segoe UI" w:cs="Segoe UI"/>
-                <w:color w:val="212529"/>
+                <w:rFonts w:eastAsia="Times New Roman" w:cs="Segoe UI"/>
+                <w:color w:val="000000" w:themeColor="text1"/>
                 <w:sz w:val="20"/>
                 <w:szCs w:val="20"/>
                 <w:lang w:eastAsia="en-GB"/>
@@ -286,8 +294,8 @@
               <w:spacing w:after="0"/>
               <w:jc w:val="left"/>
               <w:rPr>
-                <w:rFonts w:ascii="Segoe UI" w:eastAsia="Times New Roman" w:hAnsi="Segoe UI" w:cs="Segoe UI"/>
-                <w:color w:val="212529"/>
+                <w:rFonts w:eastAsia="Times New Roman" w:cs="Segoe UI"/>
+                <w:color w:val="000000" w:themeColor="text1"/>
                 <w:sz w:val="20"/>
                 <w:szCs w:val="20"/>
                 <w:lang w:eastAsia="en-GB"/>
@@ -295,8 +303,8 @@
             </w:pPr>
             <w:r>
               <w:rPr>
-                <w:rFonts w:ascii="Segoe UI" w:eastAsia="Times New Roman" w:hAnsi="Segoe UI" w:cs="Segoe UI"/>
-                <w:color w:val="212529"/>
+                <w:rFonts w:eastAsia="Times New Roman" w:cs="Segoe UI"/>
+                <w:color w:val="000000" w:themeColor="text1"/>
                 <w:sz w:val="20"/>
                 <w:szCs w:val="20"/>
                 <w:lang w:eastAsia="en-GB"/>
@@ -317,8 +325,8 @@
               <w:spacing w:after="0"/>
               <w:jc w:val="left"/>
               <w:rPr>
-                <w:rFonts w:ascii="Segoe UI" w:eastAsia="Times New Roman" w:hAnsi="Segoe UI" w:cs="Segoe UI"/>
-                <w:color w:val="212529"/>
+                <w:rFonts w:eastAsia="Times New Roman" w:cs="Segoe UI"/>
+                <w:color w:val="000000" w:themeColor="text1"/>
                 <w:sz w:val="20"/>
                 <w:szCs w:val="20"/>
                 <w:lang w:eastAsia="en-GB"/>
@@ -326,8 +334,8 @@
             </w:pPr>
             <w:r>
               <w:rPr>
-                <w:rFonts w:ascii="Segoe UI" w:eastAsia="Times New Roman" w:hAnsi="Segoe UI" w:cs="Segoe UI"/>
-                <w:color w:val="212529"/>
+                <w:rFonts w:eastAsia="Times New Roman" w:cs="Segoe UI"/>
+                <w:color w:val="000000" w:themeColor="text1"/>
                 <w:sz w:val="20"/>
                 <w:szCs w:val="20"/>
                 <w:lang w:eastAsia="en-GB"/>
@@ -336,10 +344,10 @@
             </w:r>
             <w:r>
               <w:rPr>
-                <w:rFonts w:ascii="Segoe UI" w:eastAsia="Times New Roman" w:hAnsi="Segoe UI" w:cs="Segoe UI"/>
+                <w:rFonts w:eastAsia="Times New Roman" w:cs="Segoe UI"/>
                 <w:b/>
                 <w:bCs/>
-                <w:color w:val="212529"/>
+                <w:color w:val="000000" w:themeColor="text1"/>
                 <w:sz w:val="20"/>
                 <w:szCs w:val="20"/>
                 <w:lang w:eastAsia="en-GB"/>
@@ -360,8 +368,8 @@
               <w:spacing w:after="0"/>
               <w:jc w:val="left"/>
               <w:rPr>
-                <w:rFonts w:ascii="Segoe UI" w:eastAsia="Times New Roman" w:hAnsi="Segoe UI" w:cs="Segoe UI"/>
-                <w:color w:val="212529"/>
+                <w:rFonts w:eastAsia="Times New Roman" w:cs="Segoe UI"/>
+                <w:color w:val="000000" w:themeColor="text1"/>
                 <w:sz w:val="20"/>
                 <w:szCs w:val="20"/>
                 <w:lang w:eastAsia="en-GB"/>
@@ -369,8 +377,8 @@
             </w:pPr>
             <w:r>
               <w:rPr>
-                <w:rFonts w:ascii="Segoe UI" w:eastAsia="Times New Roman" w:hAnsi="Segoe UI" w:cs="Segoe UI"/>
-                <w:color w:val="212529"/>
+                <w:rFonts w:eastAsia="Times New Roman" w:cs="Segoe UI"/>
+                <w:color w:val="000000" w:themeColor="text1"/>
                 <w:sz w:val="20"/>
                 <w:szCs w:val="20"/>
                 <w:lang w:eastAsia="en-GB"/>
@@ -393,8 +401,8 @@
               <w:spacing w:after="0"/>
               <w:jc w:val="left"/>
               <w:rPr>
-                <w:rFonts w:ascii="Segoe UI" w:eastAsia="Times New Roman" w:hAnsi="Segoe UI" w:cs="Segoe UI"/>
-                <w:color w:val="212529"/>
+                <w:rFonts w:eastAsia="Times New Roman" w:cs="Segoe UI"/>
+                <w:color w:val="000000" w:themeColor="text1"/>
                 <w:sz w:val="20"/>
                 <w:szCs w:val="20"/>
                 <w:lang w:eastAsia="en-GB"/>
@@ -402,8 +410,8 @@
             </w:pPr>
             <w:r>
               <w:rPr>
-                <w:rFonts w:ascii="Segoe UI" w:eastAsia="Times New Roman" w:hAnsi="Segoe UI" w:cs="Segoe UI"/>
-                <w:color w:val="212529"/>
+                <w:rFonts w:eastAsia="Times New Roman" w:cs="Segoe UI"/>
+                <w:color w:val="000000" w:themeColor="text1"/>
                 <w:sz w:val="20"/>
                 <w:szCs w:val="20"/>
                 <w:lang w:eastAsia="en-GB"/>
@@ -424,8 +432,8 @@
               <w:spacing w:after="0"/>
               <w:jc w:val="left"/>
               <w:rPr>
-                <w:rFonts w:ascii="Segoe UI" w:eastAsia="Times New Roman" w:hAnsi="Segoe UI" w:cs="Segoe UI"/>
-                <w:color w:val="212529"/>
+                <w:rFonts w:eastAsia="Times New Roman" w:cs="Segoe UI"/>
+                <w:color w:val="000000" w:themeColor="text1"/>
                 <w:sz w:val="20"/>
                 <w:szCs w:val="20"/>
                 <w:lang w:eastAsia="en-GB"/>
@@ -433,8 +441,8 @@
             </w:pPr>
             <w:r>
               <w:rPr>
-                <w:rFonts w:ascii="Segoe UI" w:eastAsia="Times New Roman" w:hAnsi="Segoe UI" w:cs="Segoe UI"/>
-                <w:color w:val="212529"/>
+                <w:rFonts w:eastAsia="Times New Roman" w:cs="Segoe UI"/>
+                <w:color w:val="000000" w:themeColor="text1"/>
                 <w:sz w:val="20"/>
                 <w:szCs w:val="20"/>
                 <w:lang w:eastAsia="en-GB"/>
@@ -455,8 +463,8 @@
               <w:spacing w:after="0"/>
               <w:jc w:val="left"/>
               <w:rPr>
-                <w:rFonts w:ascii="Segoe UI" w:eastAsia="Times New Roman" w:hAnsi="Segoe UI" w:cs="Segoe UI"/>
-                <w:color w:val="212529"/>
+                <w:rFonts w:eastAsia="Times New Roman" w:cs="Segoe UI"/>
+                <w:color w:val="000000" w:themeColor="text1"/>
                 <w:sz w:val="20"/>
                 <w:szCs w:val="20"/>
                 <w:lang w:eastAsia="en-GB"/>
@@ -464,8 +472,8 @@
             </w:pPr>
             <w:r>
               <w:rPr>
-                <w:rFonts w:ascii="Segoe UI" w:eastAsia="Times New Roman" w:hAnsi="Segoe UI" w:cs="Segoe UI"/>
-                <w:color w:val="212529"/>
+                <w:rFonts w:eastAsia="Times New Roman" w:cs="Segoe UI"/>
+                <w:color w:val="000000" w:themeColor="text1"/>
                 <w:sz w:val="20"/>
                 <w:szCs w:val="20"/>
                 <w:lang w:eastAsia="en-GB"/>
@@ -488,8 +496,8 @@
               <w:spacing w:after="0"/>
               <w:jc w:val="left"/>
               <w:rPr>
-                <w:rFonts w:ascii="Segoe UI" w:eastAsia="Times New Roman" w:hAnsi="Segoe UI" w:cs="Segoe UI"/>
-                <w:color w:val="212529"/>
+                <w:rFonts w:eastAsia="Times New Roman" w:cs="Segoe UI"/>
+                <w:color w:val="000000" w:themeColor="text1"/>
                 <w:sz w:val="20"/>
                 <w:szCs w:val="20"/>
                 <w:lang w:eastAsia="en-GB"/>
@@ -497,8 +505,8 @@
             </w:pPr>
             <w:r>
               <w:rPr>
-                <w:rFonts w:ascii="Segoe UI" w:eastAsia="Times New Roman" w:hAnsi="Segoe UI" w:cs="Segoe UI"/>
-                <w:color w:val="212529"/>
+                <w:rFonts w:eastAsia="Times New Roman" w:cs="Segoe UI"/>
+                <w:color w:val="000000" w:themeColor="text1"/>
                 <w:sz w:val="20"/>
                 <w:szCs w:val="20"/>
                 <w:lang w:eastAsia="en-GB"/>
@@ -519,8 +527,8 @@
               <w:spacing w:after="0"/>
               <w:jc w:val="left"/>
               <w:rPr>
-                <w:rFonts w:ascii="Segoe UI" w:eastAsia="Times New Roman" w:hAnsi="Segoe UI" w:cs="Segoe UI"/>
-                <w:color w:val="212529"/>
+                <w:rFonts w:eastAsia="Times New Roman" w:cs="Segoe UI"/>
+                <w:color w:val="000000" w:themeColor="text1"/>
                 <w:sz w:val="20"/>
                 <w:szCs w:val="20"/>
                 <w:lang w:eastAsia="en-GB"/>
@@ -528,8 +536,8 @@
             </w:pPr>
             <w:r>
               <w:rPr>
-                <w:rFonts w:ascii="Segoe UI" w:eastAsia="Times New Roman" w:hAnsi="Segoe UI" w:cs="Segoe UI"/>
-                <w:color w:val="212529"/>
+                <w:rFonts w:eastAsia="Times New Roman" w:cs="Segoe UI"/>
+                <w:color w:val="000000" w:themeColor="text1"/>
                 <w:sz w:val="20"/>
                 <w:szCs w:val="20"/>
                 <w:lang w:eastAsia="en-GB"/>
@@ -538,10 +546,10 @@
             </w:r>
             <w:r>
               <w:rPr>
-                <w:rFonts w:ascii="Segoe UI" w:eastAsia="Times New Roman" w:hAnsi="Segoe UI" w:cs="Segoe UI"/>
+                <w:rFonts w:eastAsia="Times New Roman" w:cs="Segoe UI"/>
                 <w:b/>
                 <w:bCs/>
-                <w:color w:val="212529"/>
+                <w:color w:val="000000" w:themeColor="text1"/>
                 <w:sz w:val="20"/>
                 <w:szCs w:val="20"/>
                 <w:lang w:eastAsia="en-GB"/>
@@ -562,8 +570,8 @@
               <w:spacing w:after="0"/>
               <w:jc w:val="left"/>
               <w:rPr>
-                <w:rFonts w:ascii="Segoe UI" w:eastAsia="Times New Roman" w:hAnsi="Segoe UI" w:cs="Segoe UI"/>
-                <w:color w:val="212529"/>
+                <w:rFonts w:eastAsia="Times New Roman" w:cs="Segoe UI"/>
+                <w:color w:val="000000" w:themeColor="text1"/>
                 <w:sz w:val="20"/>
                 <w:szCs w:val="20"/>
                 <w:lang w:eastAsia="en-GB"/>
@@ -571,8 +579,8 @@
             </w:pPr>
             <w:r>
               <w:rPr>
-                <w:rFonts w:ascii="Segoe UI" w:eastAsia="Times New Roman" w:hAnsi="Segoe UI" w:cs="Segoe UI"/>
-                <w:color w:val="212529"/>
+                <w:rFonts w:eastAsia="Times New Roman" w:cs="Segoe UI"/>
+                <w:color w:val="000000" w:themeColor="text1"/>
                 <w:sz w:val="20"/>
                 <w:szCs w:val="20"/>
                 <w:lang w:eastAsia="en-GB"/>
@@ -581,10 +589,10 @@
             </w:r>
             <w:r>
               <w:rPr>
-                <w:rFonts w:ascii="Segoe UI" w:eastAsia="Times New Roman" w:hAnsi="Segoe UI" w:cs="Segoe UI"/>
+                <w:rFonts w:eastAsia="Times New Roman" w:cs="Segoe UI"/>
                 <w:b/>
                 <w:bCs/>
-                <w:color w:val="212529"/>
+                <w:color w:val="000000" w:themeColor="text1"/>
                 <w:sz w:val="20"/>
                 <w:szCs w:val="20"/>
                 <w:lang w:eastAsia="en-GB"/>
@@ -593,8 +601,8 @@
             </w:r>
             <w:r>
               <w:rPr>
-                <w:rFonts w:ascii="Segoe UI" w:eastAsia="Times New Roman" w:hAnsi="Segoe UI" w:cs="Segoe UI"/>
-                <w:color w:val="212529"/>
+                <w:rFonts w:eastAsia="Times New Roman" w:cs="Segoe UI"/>
+                <w:color w:val="000000" w:themeColor="text1"/>
                 <w:sz w:val="20"/>
                 <w:szCs w:val="20"/>
                 <w:lang w:eastAsia="en-GB"/>
@@ -617,8 +625,8 @@
               <w:spacing w:after="0"/>
               <w:jc w:val="left"/>
               <w:rPr>
-                <w:rFonts w:ascii="Segoe UI" w:eastAsia="Times New Roman" w:hAnsi="Segoe UI" w:cs="Segoe UI"/>
-                <w:color w:val="212529"/>
+                <w:rFonts w:eastAsia="Times New Roman" w:cs="Segoe UI"/>
+                <w:color w:val="000000" w:themeColor="text1"/>
                 <w:sz w:val="20"/>
                 <w:szCs w:val="20"/>
                 <w:lang w:eastAsia="en-GB"/>
@@ -626,8 +634,8 @@
             </w:pPr>
             <w:r>
               <w:rPr>
-                <w:rFonts w:ascii="Segoe UI" w:eastAsia="Times New Roman" w:hAnsi="Segoe UI" w:cs="Segoe UI"/>
-                <w:color w:val="212529"/>
+                <w:rFonts w:eastAsia="Times New Roman" w:cs="Segoe UI"/>
+                <w:color w:val="000000" w:themeColor="text1"/>
                 <w:sz w:val="20"/>
                 <w:szCs w:val="20"/>
                 <w:lang w:eastAsia="en-GB"/>
@@ -648,8 +656,8 @@
               <w:spacing w:after="0"/>
               <w:jc w:val="left"/>
               <w:rPr>
-                <w:rFonts w:ascii="Segoe UI" w:eastAsia="Times New Roman" w:hAnsi="Segoe UI" w:cs="Segoe UI"/>
-                <w:color w:val="212529"/>
+                <w:rFonts w:eastAsia="Times New Roman" w:cs="Segoe UI"/>
+                <w:color w:val="000000" w:themeColor="text1"/>
                 <w:sz w:val="20"/>
                 <w:szCs w:val="20"/>
                 <w:lang w:eastAsia="en-GB"/>
@@ -657,8 +665,8 @@
             </w:pPr>
             <w:r>
               <w:rPr>
-                <w:rFonts w:ascii="Segoe UI" w:eastAsia="Times New Roman" w:hAnsi="Segoe UI" w:cs="Segoe UI"/>
-                <w:color w:val="212529"/>
+                <w:rFonts w:eastAsia="Times New Roman" w:cs="Segoe UI"/>
+                <w:color w:val="000000" w:themeColor="text1"/>
                 <w:sz w:val="20"/>
                 <w:szCs w:val="20"/>
                 <w:lang w:eastAsia="en-GB"/>
@@ -667,10 +675,10 @@
             </w:r>
             <w:r>
               <w:rPr>
-                <w:rFonts w:ascii="Segoe UI" w:eastAsia="Times New Roman" w:hAnsi="Segoe UI" w:cs="Segoe UI"/>
+                <w:rFonts w:eastAsia="Times New Roman" w:cs="Segoe UI"/>
                 <w:b/>
                 <w:bCs/>
-                <w:color w:val="212529"/>
+                <w:color w:val="000000" w:themeColor="text1"/>
                 <w:sz w:val="20"/>
                 <w:szCs w:val="20"/>
                 <w:lang w:eastAsia="en-GB"/>
@@ -691,8 +699,8 @@
               <w:spacing w:after="0"/>
               <w:jc w:val="left"/>
               <w:rPr>
-                <w:rFonts w:ascii="Segoe UI" w:eastAsia="Times New Roman" w:hAnsi="Segoe UI" w:cs="Segoe UI"/>
-                <w:color w:val="212529"/>
+                <w:rFonts w:eastAsia="Times New Roman" w:cs="Segoe UI"/>
+                <w:color w:val="000000" w:themeColor="text1"/>
                 <w:sz w:val="20"/>
                 <w:szCs w:val="20"/>
                 <w:lang w:eastAsia="en-GB"/>
@@ -700,8 +708,8 @@
             </w:pPr>
             <w:r>
               <w:rPr>
-                <w:rFonts w:ascii="Segoe UI" w:eastAsia="Times New Roman" w:hAnsi="Segoe UI" w:cs="Segoe UI"/>
-                <w:color w:val="212529"/>
+                <w:rFonts w:eastAsia="Times New Roman" w:cs="Segoe UI"/>
+                <w:color w:val="000000" w:themeColor="text1"/>
                 <w:sz w:val="20"/>
                 <w:szCs w:val="20"/>
                 <w:lang w:eastAsia="en-GB"/>
@@ -724,8 +732,8 @@
               <w:spacing w:after="0"/>
               <w:jc w:val="left"/>
               <w:rPr>
-                <w:rFonts w:ascii="Segoe UI" w:eastAsia="Times New Roman" w:hAnsi="Segoe UI" w:cs="Segoe UI"/>
-                <w:color w:val="212529"/>
+                <w:rFonts w:eastAsia="Times New Roman" w:cs="Segoe UI"/>
+                <w:color w:val="000000" w:themeColor="text1"/>
                 <w:sz w:val="20"/>
                 <w:szCs w:val="20"/>
                 <w:lang w:eastAsia="en-GB"/>
@@ -733,8 +741,8 @@
             </w:pPr>
             <w:r>
               <w:rPr>
-                <w:rFonts w:ascii="Segoe UI" w:eastAsia="Times New Roman" w:hAnsi="Segoe UI" w:cs="Segoe UI"/>
-                <w:color w:val="212529"/>
+                <w:rFonts w:eastAsia="Times New Roman" w:cs="Segoe UI"/>
+                <w:color w:val="000000" w:themeColor="text1"/>
                 <w:sz w:val="20"/>
                 <w:szCs w:val="20"/>
                 <w:lang w:eastAsia="en-GB"/>
@@ -755,8 +763,8 @@
               <w:spacing w:after="0"/>
               <w:jc w:val="left"/>
               <w:rPr>
-                <w:rFonts w:ascii="Segoe UI" w:eastAsia="Times New Roman" w:hAnsi="Segoe UI" w:cs="Segoe UI"/>
-                <w:color w:val="212529"/>
+                <w:rFonts w:eastAsia="Times New Roman" w:cs="Segoe UI"/>
+                <w:color w:val="000000" w:themeColor="text1"/>
                 <w:sz w:val="20"/>
                 <w:szCs w:val="20"/>
                 <w:lang w:eastAsia="en-GB"/>
@@ -764,8 +772,8 @@
             </w:pPr>
             <w:r>
               <w:rPr>
-                <w:rFonts w:ascii="Segoe UI" w:eastAsia="Times New Roman" w:hAnsi="Segoe UI" w:cs="Segoe UI"/>
-                <w:color w:val="212529"/>
+                <w:rFonts w:eastAsia="Times New Roman" w:cs="Segoe UI"/>
+                <w:color w:val="000000" w:themeColor="text1"/>
                 <w:sz w:val="20"/>
                 <w:szCs w:val="20"/>
                 <w:lang w:eastAsia="en-GB"/>
@@ -774,10 +782,10 @@
             </w:r>
             <w:r>
               <w:rPr>
-                <w:rFonts w:ascii="Segoe UI" w:eastAsia="Times New Roman" w:hAnsi="Segoe UI" w:cs="Segoe UI"/>
+                <w:rFonts w:eastAsia="Times New Roman" w:cs="Segoe UI"/>
                 <w:b/>
                 <w:bCs/>
-                <w:color w:val="212529"/>
+                <w:color w:val="000000" w:themeColor="text1"/>
                 <w:sz w:val="20"/>
                 <w:szCs w:val="20"/>
                 <w:lang w:eastAsia="en-GB"/>
@@ -798,8 +806,8 @@
               <w:spacing w:after="0"/>
               <w:jc w:val="left"/>
               <w:rPr>
-                <w:rFonts w:ascii="Segoe UI" w:eastAsia="Times New Roman" w:hAnsi="Segoe UI" w:cs="Segoe UI"/>
-                <w:color w:val="212529"/>
+                <w:rFonts w:eastAsia="Times New Roman" w:cs="Segoe UI"/>
+                <w:color w:val="000000" w:themeColor="text1"/>
                 <w:sz w:val="20"/>
                 <w:szCs w:val="20"/>
                 <w:lang w:eastAsia="en-GB"/>
@@ -807,8 +815,8 @@
             </w:pPr>
             <w:r>
               <w:rPr>
-                <w:rFonts w:ascii="Segoe UI" w:eastAsia="Times New Roman" w:hAnsi="Segoe UI" w:cs="Segoe UI"/>
-                <w:color w:val="212529"/>
+                <w:rFonts w:eastAsia="Times New Roman" w:cs="Segoe UI"/>
+                <w:color w:val="000000" w:themeColor="text1"/>
                 <w:sz w:val="20"/>
                 <w:szCs w:val="20"/>
                 <w:lang w:eastAsia="en-GB"/>
@@ -831,8 +839,8 @@
               <w:spacing w:after="0"/>
               <w:jc w:val="left"/>
               <w:rPr>
-                <w:rFonts w:ascii="Segoe UI" w:eastAsia="Times New Roman" w:hAnsi="Segoe UI" w:cs="Segoe UI"/>
-                <w:color w:val="212529"/>
+                <w:rFonts w:eastAsia="Times New Roman" w:cs="Segoe UI"/>
+                <w:color w:val="000000" w:themeColor="text1"/>
                 <w:sz w:val="20"/>
                 <w:szCs w:val="20"/>
                 <w:lang w:eastAsia="en-GB"/>
@@ -840,8 +848,8 @@
             </w:pPr>
             <w:r>
               <w:rPr>
-                <w:rFonts w:ascii="Segoe UI" w:eastAsia="Times New Roman" w:hAnsi="Segoe UI" w:cs="Segoe UI"/>
-                <w:color w:val="212529"/>
+                <w:rFonts w:eastAsia="Times New Roman" w:cs="Segoe UI"/>
+                <w:color w:val="000000" w:themeColor="text1"/>
                 <w:sz w:val="20"/>
                 <w:szCs w:val="20"/>
                 <w:lang w:eastAsia="en-GB"/>
@@ -862,8 +870,8 @@
               <w:spacing w:after="0"/>
               <w:jc w:val="left"/>
               <w:rPr>
-                <w:rFonts w:ascii="Segoe UI" w:eastAsia="Times New Roman" w:hAnsi="Segoe UI" w:cs="Segoe UI"/>
-                <w:color w:val="212529"/>
+                <w:rFonts w:eastAsia="Times New Roman" w:cs="Segoe UI"/>
+                <w:color w:val="000000" w:themeColor="text1"/>
                 <w:sz w:val="20"/>
                 <w:szCs w:val="20"/>
                 <w:lang w:eastAsia="en-GB"/>
@@ -871,8 +879,8 @@
             </w:pPr>
             <w:r>
               <w:rPr>
-                <w:rFonts w:ascii="Segoe UI" w:eastAsia="Times New Roman" w:hAnsi="Segoe UI" w:cs="Segoe UI"/>
-                <w:color w:val="212529"/>
+                <w:rFonts w:eastAsia="Times New Roman" w:cs="Segoe UI"/>
+                <w:color w:val="000000" w:themeColor="text1"/>
                 <w:sz w:val="20"/>
                 <w:szCs w:val="20"/>
                 <w:lang w:eastAsia="en-GB"/>
@@ -881,10 +889,10 @@
             </w:r>
             <w:r>
               <w:rPr>
-                <w:rFonts w:ascii="Segoe UI" w:eastAsia="Times New Roman" w:hAnsi="Segoe UI" w:cs="Segoe UI"/>
+                <w:rFonts w:eastAsia="Times New Roman" w:cs="Segoe UI"/>
                 <w:b/>
                 <w:bCs/>
-                <w:color w:val="212529"/>
+                <w:color w:val="000000" w:themeColor="text1"/>
                 <w:sz w:val="20"/>
                 <w:szCs w:val="20"/>
                 <w:lang w:eastAsia="en-GB"/>
@@ -905,8 +913,8 @@
               <w:spacing w:after="0"/>
               <w:jc w:val="left"/>
               <w:rPr>
-                <w:rFonts w:ascii="Segoe UI" w:eastAsia="Times New Roman" w:hAnsi="Segoe UI" w:cs="Segoe UI"/>
-                <w:color w:val="212529"/>
+                <w:rFonts w:eastAsia="Times New Roman" w:cs="Segoe UI"/>
+                <w:color w:val="000000" w:themeColor="text1"/>
                 <w:sz w:val="20"/>
                 <w:szCs w:val="20"/>
                 <w:lang w:eastAsia="en-GB"/>
@@ -914,8 +922,8 @@
             </w:pPr>
             <w:r>
               <w:rPr>
-                <w:rFonts w:ascii="Segoe UI" w:eastAsia="Times New Roman" w:hAnsi="Segoe UI" w:cs="Segoe UI"/>
-                <w:color w:val="212529"/>
+                <w:rFonts w:eastAsia="Times New Roman" w:cs="Segoe UI"/>
+                <w:color w:val="000000" w:themeColor="text1"/>
                 <w:sz w:val="20"/>
                 <w:szCs w:val="20"/>
                 <w:lang w:eastAsia="en-GB"/>
@@ -938,8 +946,8 @@
               <w:spacing w:after="0"/>
               <w:jc w:val="left"/>
               <w:rPr>
-                <w:rFonts w:ascii="Segoe UI" w:eastAsia="Times New Roman" w:hAnsi="Segoe UI" w:cs="Segoe UI"/>
-                <w:color w:val="212529"/>
+                <w:rFonts w:eastAsia="Times New Roman" w:cs="Segoe UI"/>
+                <w:color w:val="000000" w:themeColor="text1"/>
                 <w:sz w:val="20"/>
                 <w:szCs w:val="20"/>
                 <w:lang w:eastAsia="en-GB"/>
@@ -947,8 +955,8 @@
             </w:pPr>
             <w:r>
               <w:rPr>
-                <w:rFonts w:ascii="Segoe UI" w:eastAsia="Times New Roman" w:hAnsi="Segoe UI" w:cs="Segoe UI"/>
-                <w:color w:val="212529"/>
+                <w:rFonts w:eastAsia="Times New Roman" w:cs="Segoe UI"/>
+                <w:color w:val="000000" w:themeColor="text1"/>
                 <w:sz w:val="20"/>
                 <w:szCs w:val="20"/>
                 <w:lang w:eastAsia="en-GB"/>
@@ -969,8 +977,8 @@
               <w:spacing w:after="0"/>
               <w:jc w:val="left"/>
               <w:rPr>
-                <w:rFonts w:ascii="Segoe UI" w:eastAsia="Times New Roman" w:hAnsi="Segoe UI" w:cs="Segoe UI"/>
-                <w:color w:val="212529"/>
+                <w:rFonts w:eastAsia="Times New Roman" w:cs="Segoe UI"/>
+                <w:color w:val="000000" w:themeColor="text1"/>
                 <w:sz w:val="20"/>
                 <w:szCs w:val="20"/>
                 <w:lang w:eastAsia="en-GB"/>
@@ -978,8 +986,8 @@
             </w:pPr>
             <w:r>
               <w:rPr>
-                <w:rFonts w:ascii="Segoe UI" w:eastAsia="Times New Roman" w:hAnsi="Segoe UI" w:cs="Segoe UI"/>
-                <w:color w:val="212529"/>
+                <w:rFonts w:eastAsia="Times New Roman" w:cs="Segoe UI"/>
+                <w:color w:val="000000" w:themeColor="text1"/>
                 <w:sz w:val="20"/>
                 <w:szCs w:val="20"/>
                 <w:lang w:eastAsia="en-GB"/>
@@ -988,10 +996,10 @@
             </w:r>
             <w:r>
               <w:rPr>
-                <w:rFonts w:ascii="Segoe UI" w:eastAsia="Times New Roman" w:hAnsi="Segoe UI" w:cs="Segoe UI"/>
+                <w:rFonts w:eastAsia="Times New Roman" w:cs="Segoe UI"/>
                 <w:b/>
                 <w:bCs/>
-                <w:color w:val="212529"/>
+                <w:color w:val="000000" w:themeColor="text1"/>
                 <w:sz w:val="20"/>
                 <w:szCs w:val="20"/>
                 <w:lang w:eastAsia="en-GB"/>
@@ -1012,8 +1020,8 @@
               <w:spacing w:after="0"/>
               <w:jc w:val="left"/>
               <w:rPr>
-                <w:rFonts w:ascii="Segoe UI" w:eastAsia="Times New Roman" w:hAnsi="Segoe UI" w:cs="Segoe UI"/>
-                <w:color w:val="212529"/>
+                <w:rFonts w:eastAsia="Times New Roman" w:cs="Segoe UI"/>
+                <w:color w:val="000000" w:themeColor="text1"/>
                 <w:sz w:val="20"/>
                 <w:szCs w:val="20"/>
                 <w:lang w:eastAsia="en-GB"/>
@@ -1021,10 +1029,10 @@
             </w:pPr>
             <w:r>
               <w:rPr>
-                <w:rFonts w:ascii="Segoe UI" w:eastAsia="Times New Roman" w:hAnsi="Segoe UI" w:cs="Segoe UI"/>
+                <w:rFonts w:eastAsia="Times New Roman" w:cs="Segoe UI"/>
                 <w:b/>
                 <w:bCs/>
-                <w:color w:val="212529"/>
+                <w:color w:val="000000" w:themeColor="text1"/>
                 <w:sz w:val="20"/>
                 <w:szCs w:val="20"/>
                 <w:lang w:eastAsia="en-GB"/>
@@ -1033,8 +1041,8 @@
             </w:r>
             <w:r>
               <w:rPr>
-                <w:rFonts w:ascii="Segoe UI" w:eastAsia="Times New Roman" w:hAnsi="Segoe UI" w:cs="Segoe UI"/>
-                <w:color w:val="212529"/>
+                <w:rFonts w:eastAsia="Times New Roman" w:cs="Segoe UI"/>
+                <w:color w:val="000000" w:themeColor="text1"/>
                 <w:sz w:val="20"/>
                 <w:szCs w:val="20"/>
                 <w:lang w:eastAsia="en-GB"/>
@@ -1043,10 +1051,10 @@
             </w:r>
             <w:r>
               <w:rPr>
-                <w:rFonts w:ascii="Segoe UI" w:eastAsia="Times New Roman" w:hAnsi="Segoe UI" w:cs="Segoe UI"/>
+                <w:rFonts w:eastAsia="Times New Roman" w:cs="Segoe UI"/>
                 <w:b/>
                 <w:bCs/>
-                <w:color w:val="212529"/>
+                <w:color w:val="000000" w:themeColor="text1"/>
                 <w:sz w:val="20"/>
                 <w:szCs w:val="20"/>
                 <w:lang w:eastAsia="en-GB"/>
@@ -1055,8 +1063,8 @@
             </w:r>
             <w:r>
               <w:rPr>
-                <w:rFonts w:ascii="Segoe UI" w:eastAsia="Times New Roman" w:hAnsi="Segoe UI" w:cs="Segoe UI"/>
-                <w:color w:val="212529"/>
+                <w:rFonts w:eastAsia="Times New Roman" w:cs="Segoe UI"/>
+                <w:color w:val="000000" w:themeColor="text1"/>
                 <w:sz w:val="20"/>
                 <w:szCs w:val="20"/>
                 <w:lang w:eastAsia="en-GB"/>
@@ -1065,10 +1073,10 @@
             </w:r>
             <w:r>
               <w:rPr>
-                <w:rFonts w:ascii="Segoe UI" w:eastAsia="Times New Roman" w:hAnsi="Segoe UI" w:cs="Segoe UI"/>
+                <w:rFonts w:eastAsia="Times New Roman" w:cs="Segoe UI"/>
                 <w:b/>
                 <w:bCs/>
-                <w:color w:val="212529"/>
+                <w:color w:val="000000" w:themeColor="text1"/>
                 <w:sz w:val="20"/>
                 <w:szCs w:val="20"/>
                 <w:lang w:eastAsia="en-GB"/>
@@ -1091,8 +1099,8 @@
               <w:spacing w:after="0"/>
               <w:jc w:val="left"/>
               <w:rPr>
-                <w:rFonts w:ascii="Segoe UI" w:eastAsia="Times New Roman" w:hAnsi="Segoe UI" w:cs="Segoe UI"/>
-                <w:color w:val="212529"/>
+                <w:rFonts w:eastAsia="Times New Roman" w:cs="Segoe UI"/>
+                <w:color w:val="000000" w:themeColor="text1"/>
                 <w:sz w:val="20"/>
                 <w:szCs w:val="20"/>
                 <w:lang w:eastAsia="en-GB"/>
@@ -1100,8 +1108,8 @@
             </w:pPr>
             <w:r>
               <w:rPr>
-                <w:rFonts w:ascii="Segoe UI" w:eastAsia="Times New Roman" w:hAnsi="Segoe UI" w:cs="Segoe UI"/>
-                <w:color w:val="212529"/>
+                <w:rFonts w:eastAsia="Times New Roman" w:cs="Segoe UI"/>
+                <w:color w:val="000000" w:themeColor="text1"/>
                 <w:sz w:val="20"/>
                 <w:szCs w:val="20"/>
                 <w:lang w:eastAsia="en-GB"/>
@@ -1122,8 +1130,8 @@
               <w:spacing w:after="0"/>
               <w:jc w:val="left"/>
               <w:rPr>
-                <w:rFonts w:ascii="Segoe UI" w:eastAsia="Times New Roman" w:hAnsi="Segoe UI" w:cs="Segoe UI"/>
-                <w:color w:val="212529"/>
+                <w:rFonts w:eastAsia="Times New Roman" w:cs="Segoe UI"/>
+                <w:color w:val="000000" w:themeColor="text1"/>
                 <w:sz w:val="20"/>
                 <w:szCs w:val="20"/>
                 <w:lang w:eastAsia="en-GB"/>
@@ -1131,8 +1139,8 @@
             </w:pPr>
             <w:r>
               <w:rPr>
-                <w:rFonts w:ascii="Segoe UI" w:eastAsia="Times New Roman" w:hAnsi="Segoe UI" w:cs="Segoe UI"/>
-                <w:color w:val="212529"/>
+                <w:rFonts w:eastAsia="Times New Roman" w:cs="Segoe UI"/>
+                <w:color w:val="000000" w:themeColor="text1"/>
                 <w:sz w:val="20"/>
                 <w:szCs w:val="20"/>
                 <w:lang w:eastAsia="en-GB"/>
@@ -1153,8 +1161,8 @@
               <w:spacing w:after="0"/>
               <w:jc w:val="left"/>
               <w:rPr>
-                <w:rFonts w:ascii="Segoe UI" w:eastAsia="Times New Roman" w:hAnsi="Segoe UI" w:cs="Segoe UI"/>
-                <w:color w:val="212529"/>
+                <w:rFonts w:eastAsia="Times New Roman" w:cs="Segoe UI"/>
+                <w:color w:val="000000" w:themeColor="text1"/>
                 <w:sz w:val="20"/>
                 <w:szCs w:val="20"/>
                 <w:lang w:eastAsia="en-GB"/>
@@ -1162,8 +1170,8 @@
             </w:pPr>
             <w:r>
               <w:rPr>
-                <w:rFonts w:ascii="Segoe UI" w:eastAsia="Times New Roman" w:hAnsi="Segoe UI" w:cs="Segoe UI"/>
-                <w:color w:val="212529"/>
+                <w:rFonts w:eastAsia="Times New Roman" w:cs="Segoe UI"/>
+                <w:color w:val="000000" w:themeColor="text1"/>
                 <w:sz w:val="20"/>
                 <w:szCs w:val="20"/>
                 <w:lang w:eastAsia="en-GB"/>
@@ -1186,8 +1194,8 @@
               <w:spacing w:after="0"/>
               <w:jc w:val="left"/>
               <w:rPr>
-                <w:rFonts w:ascii="Segoe UI" w:eastAsia="Times New Roman" w:hAnsi="Segoe UI" w:cs="Segoe UI"/>
-                <w:color w:val="212529"/>
+                <w:rFonts w:eastAsia="Times New Roman" w:cs="Segoe UI"/>
+                <w:color w:val="000000" w:themeColor="text1"/>
                 <w:sz w:val="20"/>
                 <w:szCs w:val="20"/>
                 <w:lang w:eastAsia="en-GB"/>
@@ -1195,8 +1203,8 @@
             </w:pPr>
             <w:r>
               <w:rPr>
-                <w:rFonts w:ascii="Segoe UI" w:eastAsia="Times New Roman" w:hAnsi="Segoe UI" w:cs="Segoe UI"/>
-                <w:color w:val="212529"/>
+                <w:rFonts w:eastAsia="Times New Roman" w:cs="Segoe UI"/>
+                <w:color w:val="000000" w:themeColor="text1"/>
                 <w:sz w:val="20"/>
                 <w:szCs w:val="20"/>
                 <w:lang w:eastAsia="en-GB"/>
@@ -1217,8 +1225,8 @@
               <w:spacing w:after="0"/>
               <w:jc w:val="left"/>
               <w:rPr>
-                <w:rFonts w:ascii="Segoe UI" w:eastAsia="Times New Roman" w:hAnsi="Segoe UI" w:cs="Segoe UI"/>
-                <w:color w:val="212529"/>
+                <w:rFonts w:eastAsia="Times New Roman" w:cs="Segoe UI"/>
+                <w:color w:val="000000" w:themeColor="text1"/>
                 <w:sz w:val="20"/>
                 <w:szCs w:val="20"/>
                 <w:lang w:eastAsia="en-GB"/>
@@ -1226,8 +1234,8 @@
             </w:pPr>
             <w:r>
               <w:rPr>
-                <w:rFonts w:ascii="Segoe UI" w:eastAsia="Times New Roman" w:hAnsi="Segoe UI" w:cs="Segoe UI"/>
-                <w:color w:val="212529"/>
+                <w:rFonts w:eastAsia="Times New Roman" w:cs="Segoe UI"/>
+                <w:color w:val="000000" w:themeColor="text1"/>
                 <w:sz w:val="20"/>
                 <w:szCs w:val="20"/>
                 <w:lang w:eastAsia="en-GB"/>
@@ -1236,10 +1244,10 @@
             </w:r>
             <w:r>
               <w:rPr>
-                <w:rFonts w:ascii="Segoe UI" w:eastAsia="Times New Roman" w:hAnsi="Segoe UI" w:cs="Segoe UI"/>
+                <w:rFonts w:eastAsia="Times New Roman" w:cs="Segoe UI"/>
                 <w:b/>
                 <w:bCs/>
-                <w:color w:val="212529"/>
+                <w:color w:val="000000" w:themeColor="text1"/>
                 <w:sz w:val="20"/>
                 <w:szCs w:val="20"/>
                 <w:lang w:eastAsia="en-GB"/>
@@ -1260,8 +1268,8 @@
               <w:spacing w:after="0"/>
               <w:jc w:val="left"/>
               <w:rPr>
-                <w:rFonts w:ascii="Segoe UI" w:eastAsia="Times New Roman" w:hAnsi="Segoe UI" w:cs="Segoe UI"/>
-                <w:color w:val="212529"/>
+                <w:rFonts w:eastAsia="Times New Roman" w:cs="Segoe UI"/>
+                <w:color w:val="000000" w:themeColor="text1"/>
                 <w:sz w:val="20"/>
                 <w:szCs w:val="20"/>
                 <w:lang w:eastAsia="en-GB"/>
@@ -1269,8 +1277,8 @@
             </w:pPr>
             <w:r>
               <w:rPr>
-                <w:rFonts w:ascii="Segoe UI" w:eastAsia="Times New Roman" w:hAnsi="Segoe UI" w:cs="Segoe UI"/>
-                <w:color w:val="212529"/>
+                <w:rFonts w:eastAsia="Times New Roman" w:cs="Segoe UI"/>
+                <w:color w:val="000000" w:themeColor="text1"/>
                 <w:sz w:val="20"/>
                 <w:szCs w:val="20"/>
                 <w:lang w:eastAsia="en-GB"/>
@@ -1293,8 +1301,8 @@
               <w:spacing w:after="0"/>
               <w:jc w:val="left"/>
               <w:rPr>
-                <w:rFonts w:ascii="Segoe UI" w:eastAsia="Times New Roman" w:hAnsi="Segoe UI" w:cs="Segoe UI"/>
-                <w:color w:val="212529"/>
+                <w:rFonts w:eastAsia="Times New Roman" w:cs="Segoe UI"/>
+                <w:color w:val="000000" w:themeColor="text1"/>
                 <w:sz w:val="20"/>
                 <w:szCs w:val="20"/>
                 <w:lang w:eastAsia="en-GB"/>
@@ -1302,8 +1310,8 @@
             </w:pPr>
             <w:r>
               <w:rPr>
-                <w:rFonts w:ascii="Segoe UI" w:eastAsia="Times New Roman" w:hAnsi="Segoe UI" w:cs="Segoe UI"/>
-                <w:color w:val="212529"/>
+                <w:rFonts w:eastAsia="Times New Roman" w:cs="Segoe UI"/>
+                <w:color w:val="000000" w:themeColor="text1"/>
                 <w:sz w:val="20"/>
                 <w:szCs w:val="20"/>
                 <w:lang w:eastAsia="en-GB"/>
@@ -1324,8 +1332,8 @@
               <w:spacing w:after="0"/>
               <w:jc w:val="left"/>
               <w:rPr>
-                <w:rFonts w:ascii="Segoe UI" w:eastAsia="Times New Roman" w:hAnsi="Segoe UI" w:cs="Segoe UI"/>
-                <w:color w:val="212529"/>
+                <w:rFonts w:eastAsia="Times New Roman" w:cs="Segoe UI"/>
+                <w:color w:val="000000" w:themeColor="text1"/>
                 <w:sz w:val="20"/>
                 <w:szCs w:val="20"/>
                 <w:lang w:eastAsia="en-GB"/>
@@ -1333,8 +1341,8 @@
             </w:pPr>
             <w:r>
               <w:rPr>
-                <w:rFonts w:ascii="Segoe UI" w:eastAsia="Times New Roman" w:hAnsi="Segoe UI" w:cs="Segoe UI"/>
-                <w:color w:val="212529"/>
+                <w:rFonts w:eastAsia="Times New Roman" w:cs="Segoe UI"/>
+                <w:color w:val="000000" w:themeColor="text1"/>
                 <w:sz w:val="20"/>
                 <w:szCs w:val="20"/>
                 <w:lang w:eastAsia="en-GB"/>
@@ -1343,10 +1351,10 @@
             </w:r>
             <w:r>
               <w:rPr>
-                <w:rFonts w:ascii="Segoe UI" w:eastAsia="Times New Roman" w:hAnsi="Segoe UI" w:cs="Segoe UI"/>
+                <w:rFonts w:eastAsia="Times New Roman" w:cs="Segoe UI"/>
                 <w:b/>
                 <w:bCs/>
-                <w:color w:val="212529"/>
+                <w:color w:val="000000" w:themeColor="text1"/>
                 <w:sz w:val="20"/>
                 <w:szCs w:val="20"/>
                 <w:lang w:eastAsia="en-GB"/>
@@ -1367,8 +1375,8 @@
               <w:spacing w:after="0"/>
               <w:jc w:val="left"/>
               <w:rPr>
-                <w:rFonts w:ascii="Segoe UI" w:eastAsia="Times New Roman" w:hAnsi="Segoe UI" w:cs="Segoe UI"/>
-                <w:color w:val="212529"/>
+                <w:rFonts w:eastAsia="Times New Roman" w:cs="Segoe UI"/>
+                <w:color w:val="000000" w:themeColor="text1"/>
                 <w:sz w:val="20"/>
                 <w:szCs w:val="20"/>
                 <w:lang w:eastAsia="en-GB"/>
@@ -1376,8 +1384,8 @@
             </w:pPr>
             <w:r>
               <w:rPr>
-                <w:rFonts w:ascii="Segoe UI" w:eastAsia="Times New Roman" w:hAnsi="Segoe UI" w:cs="Segoe UI"/>
-                <w:color w:val="212529"/>
+                <w:rFonts w:eastAsia="Times New Roman" w:cs="Segoe UI"/>
+                <w:color w:val="000000" w:themeColor="text1"/>
                 <w:sz w:val="20"/>
                 <w:szCs w:val="20"/>
                 <w:lang w:eastAsia="en-GB"/>
@@ -1386,10 +1394,10 @@
             </w:r>
             <w:r>
               <w:rPr>
-                <w:rFonts w:ascii="Segoe UI" w:eastAsia="Times New Roman" w:hAnsi="Segoe UI" w:cs="Segoe UI"/>
+                <w:rFonts w:eastAsia="Times New Roman" w:cs="Segoe UI"/>
                 <w:b/>
                 <w:bCs/>
-                <w:color w:val="212529"/>
+                <w:color w:val="000000" w:themeColor="text1"/>
                 <w:sz w:val="20"/>
                 <w:szCs w:val="20"/>
                 <w:lang w:eastAsia="en-GB"/>
@@ -1403,6 +1411,1140 @@
     <w:p>
       <w:pPr>
         <w:jc w:val="left"/>
+        <w:rPr>
+          <w:color w:val="000000" w:themeColor="text1"/>
+        </w:rPr>
+      </w:pPr>
+    </w:p>
+    <w:p>
+      <w:pPr>
+        <w:jc w:val="left"/>
+        <w:rPr>
+          <w:color w:val="000000" w:themeColor="text1"/>
+        </w:rPr>
+      </w:pPr>
+    </w:p>
+    <w:p>
+      <w:pPr>
+        <w:rPr>
+          <w:color w:val="000000" w:themeColor="text1"/>
+        </w:rPr>
+      </w:pPr>
+      <w:r>
+        <w:rPr>
+          <w:rStyle w:val="Strong"/>
+          <w:rFonts w:cs="Segoe UI"/>
+          <w:color w:val="000000" w:themeColor="text1"/>
+          <w:sz w:val="20"/>
+          <w:szCs w:val="20"/>
+          <w:shd w:val="clear" w:color="auto" w:fill="FFFFFF"/>
+        </w:rPr>
+        <w:t>DISTINCT</w:t>
+      </w:r>
+      <w:r>
+        <w:rPr>
+          <w:rFonts w:cs="Segoe UI"/>
+          <w:color w:val="000000" w:themeColor="text1"/>
+          <w:sz w:val="20"/>
+          <w:szCs w:val="20"/>
+          <w:shd w:val="clear" w:color="auto" w:fill="FFFFFF"/>
+        </w:rPr>
+        <w:t> is always used in </w:t>
+      </w:r>
+      <w:r>
+        <w:rPr>
+          <w:rStyle w:val="Strong"/>
+          <w:rFonts w:cs="Segoe UI"/>
+          <w:color w:val="000000" w:themeColor="text1"/>
+          <w:sz w:val="20"/>
+          <w:szCs w:val="20"/>
+          <w:shd w:val="clear" w:color="auto" w:fill="FFFFFF"/>
+        </w:rPr>
+        <w:t>SELECT</w:t>
+      </w:r>
+      <w:r>
+        <w:rPr>
+          <w:rFonts w:cs="Segoe UI"/>
+          <w:color w:val="000000" w:themeColor="text1"/>
+          <w:sz w:val="20"/>
+          <w:szCs w:val="20"/>
+          <w:shd w:val="clear" w:color="auto" w:fill="FFFFFF"/>
+        </w:rPr>
+        <w:t> statements, and it provides the unique rows for all columns written in the </w:t>
+      </w:r>
+      <w:r>
+        <w:rPr>
+          <w:rStyle w:val="Strong"/>
+          <w:rFonts w:cs="Segoe UI"/>
+          <w:color w:val="000000" w:themeColor="text1"/>
+          <w:sz w:val="20"/>
+          <w:szCs w:val="20"/>
+          <w:shd w:val="clear" w:color="auto" w:fill="FFFFFF"/>
+        </w:rPr>
+        <w:t>SELECT</w:t>
+      </w:r>
+      <w:r>
+        <w:rPr>
+          <w:rFonts w:cs="Segoe UI"/>
+          <w:color w:val="000000" w:themeColor="text1"/>
+          <w:sz w:val="20"/>
+          <w:szCs w:val="20"/>
+          <w:shd w:val="clear" w:color="auto" w:fill="FFFFFF"/>
+        </w:rPr>
+        <w:t> statement. Therefore, you only use </w:t>
+      </w:r>
+      <w:r>
+        <w:rPr>
+          <w:rStyle w:val="Strong"/>
+          <w:rFonts w:cs="Segoe UI"/>
+          <w:color w:val="000000" w:themeColor="text1"/>
+          <w:sz w:val="20"/>
+          <w:szCs w:val="20"/>
+          <w:shd w:val="clear" w:color="auto" w:fill="FFFFFF"/>
+        </w:rPr>
+        <w:t>DISTINCT</w:t>
+      </w:r>
+      <w:r>
+        <w:rPr>
+          <w:rFonts w:cs="Segoe UI"/>
+          <w:color w:val="000000" w:themeColor="text1"/>
+          <w:sz w:val="20"/>
+          <w:szCs w:val="20"/>
+          <w:shd w:val="clear" w:color="auto" w:fill="FFFFFF"/>
+        </w:rPr>
+        <w:t> once in any particular </w:t>
+      </w:r>
+      <w:r>
+        <w:rPr>
+          <w:rStyle w:val="Strong"/>
+          <w:rFonts w:cs="Segoe UI"/>
+          <w:color w:val="000000" w:themeColor="text1"/>
+          <w:sz w:val="20"/>
+          <w:szCs w:val="20"/>
+          <w:shd w:val="clear" w:color="auto" w:fill="FFFFFF"/>
+        </w:rPr>
+        <w:t>SELECT</w:t>
+      </w:r>
+      <w:r>
+        <w:rPr>
+          <w:rFonts w:cs="Segoe UI"/>
+          <w:color w:val="000000" w:themeColor="text1"/>
+          <w:sz w:val="20"/>
+          <w:szCs w:val="20"/>
+          <w:shd w:val="clear" w:color="auto" w:fill="FFFFFF"/>
+        </w:rPr>
+        <w:t> statement.</w:t>
+      </w:r>
+    </w:p>
+    <w:p>
+      <w:pPr>
+        <w:rPr>
+          <w:rFonts w:cs="Segoe UI"/>
+          <w:color w:val="000000" w:themeColor="text1"/>
+          <w:sz w:val="20"/>
+          <w:szCs w:val="20"/>
+          <w:shd w:val="clear" w:color="auto" w:fill="FFFFFF"/>
+        </w:rPr>
+      </w:pPr>
+      <w:r>
+        <w:rPr>
+          <w:rStyle w:val="Strong"/>
+          <w:rFonts w:cs="Segoe UI"/>
+          <w:color w:val="000000" w:themeColor="text1"/>
+          <w:sz w:val="20"/>
+          <w:szCs w:val="20"/>
+          <w:shd w:val="clear" w:color="auto" w:fill="FFFFFF"/>
+        </w:rPr>
+        <w:t>HAVING</w:t>
+      </w:r>
+      <w:r>
+        <w:rPr>
+          <w:rFonts w:cs="Segoe UI"/>
+          <w:color w:val="000000" w:themeColor="text1"/>
+          <w:sz w:val="20"/>
+          <w:szCs w:val="20"/>
+          <w:shd w:val="clear" w:color="auto" w:fill="FFFFFF"/>
+        </w:rPr>
+        <w:t> is the “clean” way to filter a query that has been aggregated, but this is also commonly done using a </w:t>
+      </w:r>
+      <w:hyperlink r:id="rId5" w:tgtFrame="_blank" w:history="1">
+        <w:r>
+          <w:rPr>
+            <w:rStyle w:val="Hyperlink"/>
+            <w:rFonts w:cs="Segoe UI"/>
+            <w:color w:val="000000" w:themeColor="text1"/>
+            <w:sz w:val="20"/>
+            <w:szCs w:val="20"/>
+            <w:u w:val="none"/>
+            <w:shd w:val="clear" w:color="auto" w:fill="FFFFFF"/>
+          </w:rPr>
+          <w:t>subquery</w:t>
+        </w:r>
+      </w:hyperlink>
+      <w:r>
+        <w:rPr>
+          <w:rFonts w:cs="Segoe UI"/>
+          <w:color w:val="000000" w:themeColor="text1"/>
+          <w:sz w:val="20"/>
+          <w:szCs w:val="20"/>
+          <w:shd w:val="clear" w:color="auto" w:fill="FFFFFF"/>
+        </w:rPr>
+        <w:t>. Essentially, any time you want to perform a </w:t>
+      </w:r>
+      <w:r>
+        <w:rPr>
+          <w:rStyle w:val="Strong"/>
+          <w:rFonts w:cs="Segoe UI"/>
+          <w:color w:val="000000" w:themeColor="text1"/>
+          <w:sz w:val="20"/>
+          <w:szCs w:val="20"/>
+          <w:shd w:val="clear" w:color="auto" w:fill="FFFFFF"/>
+        </w:rPr>
+        <w:t>WHERE</w:t>
+      </w:r>
+      <w:r>
+        <w:rPr>
+          <w:rFonts w:cs="Segoe UI"/>
+          <w:color w:val="000000" w:themeColor="text1"/>
+          <w:sz w:val="20"/>
+          <w:szCs w:val="20"/>
+          <w:shd w:val="clear" w:color="auto" w:fill="FFFFFF"/>
+        </w:rPr>
+        <w:t> on an element of your query that was created by an aggregate, you need to use </w:t>
+      </w:r>
+      <w:r>
+        <w:rPr>
+          <w:rStyle w:val="Strong"/>
+          <w:rFonts w:cs="Segoe UI"/>
+          <w:color w:val="000000" w:themeColor="text1"/>
+          <w:sz w:val="20"/>
+          <w:szCs w:val="20"/>
+          <w:shd w:val="clear" w:color="auto" w:fill="FFFFFF"/>
+        </w:rPr>
+        <w:t>HAVING</w:t>
+      </w:r>
+      <w:r>
+        <w:rPr>
+          <w:rFonts w:cs="Segoe UI"/>
+          <w:color w:val="000000" w:themeColor="text1"/>
+          <w:sz w:val="20"/>
+          <w:szCs w:val="20"/>
+          <w:shd w:val="clear" w:color="auto" w:fill="FFFFFF"/>
+        </w:rPr>
+        <w:t> instead.</w:t>
+      </w:r>
+    </w:p>
+    <w:p>
+      <w:pPr>
+        <w:rPr>
+          <w:rFonts w:cs="Segoe UI"/>
+          <w:color w:val="000000" w:themeColor="text1"/>
+          <w:sz w:val="20"/>
+          <w:szCs w:val="20"/>
+          <w:shd w:val="clear" w:color="auto" w:fill="FFFFFF"/>
+        </w:rPr>
+      </w:pPr>
+    </w:p>
+    <w:p>
+      <w:pPr>
+        <w:rPr>
+          <w:rStyle w:val="Strong"/>
+          <w:color w:val="000000" w:themeColor="text1"/>
+        </w:rPr>
+      </w:pPr>
+      <w:r>
+        <w:rPr>
+          <w:rStyle w:val="Strong"/>
+          <w:rFonts w:cs="Segoe UI"/>
+          <w:color w:val="000000" w:themeColor="text1"/>
+          <w:sz w:val="20"/>
+          <w:szCs w:val="20"/>
+          <w:shd w:val="clear" w:color="auto" w:fill="FFFFFF"/>
+        </w:rPr>
+        <w:t>DATE_TRUNC</w:t>
+      </w:r>
+      <w:r>
+        <w:rPr>
+          <w:rFonts w:cs="Segoe UI"/>
+          <w:color w:val="000000" w:themeColor="text1"/>
+          <w:sz w:val="20"/>
+          <w:szCs w:val="20"/>
+          <w:shd w:val="clear" w:color="auto" w:fill="FFFFFF"/>
+        </w:rPr>
+        <w:t xml:space="preserve"> allows you to truncate your date to a particular part of your date-time column. Common </w:t>
+      </w:r>
+      <w:r>
+        <w:rPr>
+          <w:rFonts w:cs="Segoe UI"/>
+          <w:color w:val="000000" w:themeColor="text1"/>
+          <w:sz w:val="20"/>
+          <w:szCs w:val="20"/>
+          <w:shd w:val="clear" w:color="auto" w:fill="FFFFFF"/>
+        </w:rPr>
+        <w:t>truncations</w:t>
+      </w:r>
+      <w:r>
+        <w:rPr>
+          <w:rFonts w:cs="Segoe UI"/>
+          <w:color w:val="000000" w:themeColor="text1"/>
+          <w:sz w:val="20"/>
+          <w:szCs w:val="20"/>
+          <w:shd w:val="clear" w:color="auto" w:fill="FFFFFF"/>
+        </w:rPr>
+        <w:t xml:space="preserve"> are </w:t>
+      </w:r>
+      <w:r>
+        <w:rPr>
+          <w:rStyle w:val="Strong"/>
+          <w:rFonts w:cs="Segoe UI"/>
+          <w:color w:val="000000" w:themeColor="text1"/>
+          <w:sz w:val="20"/>
+          <w:szCs w:val="20"/>
+          <w:shd w:val="clear" w:color="auto" w:fill="FFFFFF"/>
+        </w:rPr>
+        <w:t>day</w:t>
+      </w:r>
+      <w:r>
+        <w:rPr>
+          <w:rStyle w:val="Strong"/>
+          <w:color w:val="000000" w:themeColor="text1"/>
+        </w:rPr>
+        <w:t>, </w:t>
+      </w:r>
+      <w:r>
+        <w:rPr>
+          <w:rStyle w:val="Strong"/>
+          <w:rFonts w:cs="Segoe UI"/>
+          <w:color w:val="000000" w:themeColor="text1"/>
+          <w:sz w:val="20"/>
+          <w:szCs w:val="20"/>
+          <w:shd w:val="clear" w:color="auto" w:fill="FFFFFF"/>
+        </w:rPr>
+        <w:t>month</w:t>
+      </w:r>
+      <w:r>
+        <w:rPr>
+          <w:rStyle w:val="Strong"/>
+          <w:color w:val="000000" w:themeColor="text1"/>
+        </w:rPr>
+        <w:t xml:space="preserve">, </w:t>
+      </w:r>
+      <w:r>
+        <w:rPr>
+          <w:rFonts w:cs="Segoe UI"/>
+          <w:bCs/>
+          <w:color w:val="000000" w:themeColor="text1"/>
+          <w:sz w:val="20"/>
+          <w:szCs w:val="20"/>
+          <w:shd w:val="clear" w:color="auto" w:fill="FFFFFF"/>
+        </w:rPr>
+        <w:t>and</w:t>
+      </w:r>
+      <w:r>
+        <w:rPr>
+          <w:rStyle w:val="Strong"/>
+          <w:color w:val="000000" w:themeColor="text1"/>
+        </w:rPr>
+        <w:t> </w:t>
+      </w:r>
+      <w:r>
+        <w:rPr>
+          <w:rStyle w:val="Strong"/>
+          <w:rFonts w:cs="Segoe UI"/>
+          <w:color w:val="000000" w:themeColor="text1"/>
+          <w:sz w:val="20"/>
+          <w:szCs w:val="20"/>
+          <w:shd w:val="clear" w:color="auto" w:fill="FFFFFF"/>
+        </w:rPr>
+        <w:t>year</w:t>
+      </w:r>
+      <w:r>
+        <w:rPr>
+          <w:rStyle w:val="Strong"/>
+          <w:color w:val="000000" w:themeColor="text1"/>
+        </w:rPr>
+        <w:t>.</w:t>
+      </w:r>
+    </w:p>
+    <w:p>
+      <w:pPr>
+        <w:rPr>
+          <w:rStyle w:val="Strong"/>
+          <w:color w:val="000000" w:themeColor="text1"/>
+        </w:rPr>
+      </w:pPr>
+    </w:p>
+    <w:p>
+      <w:pPr>
+        <w:pStyle w:val="NormalWeb"/>
+        <w:shd w:val="clear" w:color="auto" w:fill="FFFFFF"/>
+        <w:spacing w:before="0" w:beforeAutospacing="0"/>
+        <w:rPr>
+          <w:rFonts w:ascii="Century Gothic" w:hAnsi="Century Gothic" w:cs="Segoe UI"/>
+          <w:color w:val="000000" w:themeColor="text1"/>
+          <w:sz w:val="20"/>
+          <w:szCs w:val="20"/>
+        </w:rPr>
+      </w:pPr>
+      <w:r>
+        <w:rPr>
+          <w:rFonts w:ascii="Century Gothic" w:hAnsi="Century Gothic" w:cs="Segoe UI"/>
+          <w:color w:val="000000" w:themeColor="text1"/>
+          <w:sz w:val="20"/>
+          <w:szCs w:val="20"/>
+        </w:rPr>
+        <w:t>You can reference the columns in your select statement in </w:t>
+      </w:r>
+      <w:r>
+        <w:rPr>
+          <w:rStyle w:val="Strong"/>
+          <w:rFonts w:ascii="Century Gothic" w:hAnsi="Century Gothic" w:cs="Segoe UI"/>
+          <w:color w:val="000000" w:themeColor="text1"/>
+          <w:sz w:val="20"/>
+          <w:szCs w:val="20"/>
+        </w:rPr>
+        <w:t>GROUP BY</w:t>
+      </w:r>
+      <w:r>
+        <w:rPr>
+          <w:rFonts w:ascii="Century Gothic" w:hAnsi="Century Gothic" w:cs="Segoe UI"/>
+          <w:color w:val="000000" w:themeColor="text1"/>
+          <w:sz w:val="20"/>
+          <w:szCs w:val="20"/>
+        </w:rPr>
+        <w:t> and </w:t>
+      </w:r>
+      <w:r>
+        <w:rPr>
+          <w:rStyle w:val="Strong"/>
+          <w:rFonts w:ascii="Century Gothic" w:hAnsi="Century Gothic" w:cs="Segoe UI"/>
+          <w:color w:val="000000" w:themeColor="text1"/>
+          <w:sz w:val="20"/>
+          <w:szCs w:val="20"/>
+        </w:rPr>
+        <w:t>ORDER BY</w:t>
+      </w:r>
+      <w:r>
+        <w:rPr>
+          <w:rFonts w:ascii="Century Gothic" w:hAnsi="Century Gothic" w:cs="Segoe UI"/>
+          <w:color w:val="000000" w:themeColor="text1"/>
+          <w:sz w:val="20"/>
+          <w:szCs w:val="20"/>
+        </w:rPr>
+        <w:t> clauses with numbers that follow the order they appear in the select statement. For example</w:t>
+      </w:r>
+    </w:p>
+    <w:p>
+      <w:pPr>
+        <w:pStyle w:val="NormalWeb"/>
+        <w:shd w:val="clear" w:color="auto" w:fill="FFFFFF"/>
+        <w:spacing w:before="0" w:beforeAutospacing="0"/>
+        <w:rPr>
+          <w:rFonts w:ascii="Century Gothic" w:hAnsi="Century Gothic" w:cs="Segoe UI"/>
+          <w:color w:val="000000" w:themeColor="text1"/>
+          <w:sz w:val="20"/>
+          <w:szCs w:val="20"/>
+        </w:rPr>
+      </w:pPr>
+      <w:r>
+        <w:rPr>
+          <w:rFonts w:ascii="Century Gothic" w:hAnsi="Century Gothic" w:cs="Segoe UI"/>
+          <w:b/>
+          <w:color w:val="000000" w:themeColor="text1"/>
+          <w:sz w:val="20"/>
+          <w:szCs w:val="20"/>
+        </w:rPr>
+        <w:t>SELECT</w:t>
+      </w:r>
+      <w:r>
+        <w:rPr>
+          <w:rFonts w:ascii="Century Gothic" w:hAnsi="Century Gothic" w:cs="Segoe UI"/>
+          <w:color w:val="000000" w:themeColor="text1"/>
+          <w:sz w:val="20"/>
+          <w:szCs w:val="20"/>
+        </w:rPr>
+        <w:t xml:space="preserve"> </w:t>
+      </w:r>
+      <w:proofErr w:type="spellStart"/>
+      <w:r>
+        <w:rPr>
+          <w:rFonts w:ascii="Century Gothic" w:hAnsi="Century Gothic" w:cs="Segoe UI"/>
+          <w:color w:val="000000" w:themeColor="text1"/>
+          <w:sz w:val="20"/>
+          <w:szCs w:val="20"/>
+        </w:rPr>
+        <w:t>standard_qty</w:t>
+      </w:r>
+      <w:proofErr w:type="spellEnd"/>
+      <w:r>
+        <w:rPr>
+          <w:rFonts w:ascii="Century Gothic" w:hAnsi="Century Gothic" w:cs="Segoe UI"/>
+          <w:color w:val="000000" w:themeColor="text1"/>
+          <w:sz w:val="20"/>
+          <w:szCs w:val="20"/>
+        </w:rPr>
+        <w:t xml:space="preserve">, </w:t>
+      </w:r>
+      <w:proofErr w:type="gramStart"/>
+      <w:r>
+        <w:rPr>
+          <w:rFonts w:ascii="Century Gothic" w:hAnsi="Century Gothic" w:cs="Segoe UI"/>
+          <w:color w:val="000000" w:themeColor="text1"/>
+          <w:sz w:val="20"/>
+          <w:szCs w:val="20"/>
+        </w:rPr>
+        <w:t>COUNT(</w:t>
+      </w:r>
+      <w:proofErr w:type="gramEnd"/>
+      <w:r>
+        <w:rPr>
+          <w:rFonts w:ascii="Century Gothic" w:hAnsi="Century Gothic" w:cs="Segoe UI"/>
+          <w:color w:val="000000" w:themeColor="text1"/>
+          <w:sz w:val="20"/>
+          <w:szCs w:val="20"/>
+        </w:rPr>
+        <w:t>*)</w:t>
+      </w:r>
+    </w:p>
+    <w:p>
+      <w:pPr>
+        <w:pStyle w:val="NormalWeb"/>
+        <w:shd w:val="clear" w:color="auto" w:fill="FFFFFF"/>
+        <w:spacing w:before="0" w:beforeAutospacing="0"/>
+        <w:rPr>
+          <w:rFonts w:ascii="Century Gothic" w:hAnsi="Century Gothic" w:cs="Segoe UI"/>
+          <w:color w:val="000000" w:themeColor="text1"/>
+          <w:sz w:val="20"/>
+          <w:szCs w:val="20"/>
+        </w:rPr>
+      </w:pPr>
+      <w:r>
+        <w:rPr>
+          <w:rFonts w:ascii="Century Gothic" w:hAnsi="Century Gothic" w:cs="Segoe UI"/>
+          <w:b/>
+          <w:color w:val="000000" w:themeColor="text1"/>
+          <w:sz w:val="20"/>
+          <w:szCs w:val="20"/>
+        </w:rPr>
+        <w:t>FROM</w:t>
+      </w:r>
+      <w:r>
+        <w:rPr>
+          <w:rFonts w:ascii="Century Gothic" w:hAnsi="Century Gothic" w:cs="Segoe UI"/>
+          <w:color w:val="000000" w:themeColor="text1"/>
+          <w:sz w:val="20"/>
+          <w:szCs w:val="20"/>
+        </w:rPr>
+        <w:t xml:space="preserve"> orders</w:t>
+      </w:r>
+    </w:p>
+    <w:p>
+      <w:pPr>
+        <w:pStyle w:val="NormalWeb"/>
+        <w:shd w:val="clear" w:color="auto" w:fill="FFFFFF"/>
+        <w:spacing w:before="0" w:beforeAutospacing="0"/>
+        <w:rPr>
+          <w:rFonts w:ascii="Century Gothic" w:hAnsi="Century Gothic" w:cs="Segoe UI"/>
+          <w:color w:val="000000" w:themeColor="text1"/>
+          <w:sz w:val="20"/>
+          <w:szCs w:val="20"/>
+        </w:rPr>
+      </w:pPr>
+      <w:r>
+        <w:rPr>
+          <w:rFonts w:ascii="Century Gothic" w:hAnsi="Century Gothic" w:cs="Segoe UI"/>
+          <w:b/>
+          <w:color w:val="000000" w:themeColor="text1"/>
+          <w:sz w:val="20"/>
+          <w:szCs w:val="20"/>
+        </w:rPr>
+        <w:t>GROUP BY</w:t>
+      </w:r>
+      <w:r>
+        <w:rPr>
+          <w:rFonts w:ascii="Century Gothic" w:hAnsi="Century Gothic" w:cs="Segoe UI"/>
+          <w:color w:val="000000" w:themeColor="text1"/>
+          <w:sz w:val="20"/>
+          <w:szCs w:val="20"/>
+        </w:rPr>
+        <w:t xml:space="preserve"> 1 </w:t>
+      </w:r>
+      <w:r>
+        <w:rPr>
+          <w:rStyle w:val="Emphasis"/>
+          <w:rFonts w:ascii="Century Gothic" w:hAnsi="Century Gothic" w:cs="Segoe UI"/>
+          <w:color w:val="000000" w:themeColor="text1"/>
+        </w:rPr>
+        <w:t xml:space="preserve">(this 1 refers to </w:t>
+      </w:r>
+      <w:proofErr w:type="spellStart"/>
+      <w:r>
+        <w:rPr>
+          <w:rStyle w:val="Emphasis"/>
+          <w:rFonts w:ascii="Century Gothic" w:hAnsi="Century Gothic" w:cs="Segoe UI"/>
+          <w:color w:val="000000" w:themeColor="text1"/>
+        </w:rPr>
+        <w:t>standard_qty</w:t>
+      </w:r>
+      <w:proofErr w:type="spellEnd"/>
+      <w:r>
+        <w:rPr>
+          <w:rStyle w:val="Emphasis"/>
+          <w:rFonts w:ascii="Century Gothic" w:hAnsi="Century Gothic" w:cs="Segoe UI"/>
+          <w:color w:val="000000" w:themeColor="text1"/>
+        </w:rPr>
+        <w:t xml:space="preserve"> since it is the first of the columns included in the select statement)</w:t>
+      </w:r>
+    </w:p>
+    <w:p>
+      <w:pPr>
+        <w:pStyle w:val="NormalWeb"/>
+        <w:shd w:val="clear" w:color="auto" w:fill="FFFFFF"/>
+        <w:spacing w:before="0" w:beforeAutospacing="0"/>
+        <w:rPr>
+          <w:rFonts w:ascii="Century Gothic" w:hAnsi="Century Gothic" w:cs="Segoe UI"/>
+          <w:color w:val="000000" w:themeColor="text1"/>
+          <w:sz w:val="20"/>
+          <w:szCs w:val="20"/>
+        </w:rPr>
+      </w:pPr>
+      <w:r>
+        <w:rPr>
+          <w:rFonts w:ascii="Century Gothic" w:hAnsi="Century Gothic" w:cs="Segoe UI"/>
+          <w:b/>
+          <w:color w:val="000000" w:themeColor="text1"/>
+          <w:sz w:val="20"/>
+          <w:szCs w:val="20"/>
+        </w:rPr>
+        <w:t>ORDER BY</w:t>
+      </w:r>
+      <w:r>
+        <w:rPr>
+          <w:rFonts w:ascii="Century Gothic" w:hAnsi="Century Gothic" w:cs="Segoe UI"/>
+          <w:color w:val="000000" w:themeColor="text1"/>
+          <w:sz w:val="20"/>
+          <w:szCs w:val="20"/>
+        </w:rPr>
+        <w:t xml:space="preserve"> 1 </w:t>
+      </w:r>
+      <w:r>
+        <w:rPr>
+          <w:rStyle w:val="Emphasis"/>
+          <w:rFonts w:ascii="Century Gothic" w:hAnsi="Century Gothic" w:cs="Segoe UI"/>
+          <w:color w:val="000000" w:themeColor="text1"/>
+        </w:rPr>
+        <w:t xml:space="preserve">(this 1 refers to </w:t>
+      </w:r>
+      <w:proofErr w:type="spellStart"/>
+      <w:r>
+        <w:rPr>
+          <w:rStyle w:val="Emphasis"/>
+          <w:rFonts w:ascii="Century Gothic" w:hAnsi="Century Gothic" w:cs="Segoe UI"/>
+          <w:color w:val="000000" w:themeColor="text1"/>
+        </w:rPr>
+        <w:t>standard_qty</w:t>
+      </w:r>
+      <w:proofErr w:type="spellEnd"/>
+      <w:r>
+        <w:rPr>
+          <w:rStyle w:val="Emphasis"/>
+          <w:rFonts w:ascii="Century Gothic" w:hAnsi="Century Gothic" w:cs="Segoe UI"/>
+          <w:color w:val="000000" w:themeColor="text1"/>
+        </w:rPr>
+        <w:t xml:space="preserve"> since it is the first of the columns included in the select statement)</w:t>
+      </w:r>
+    </w:p>
+    <w:p>
+      <w:pPr>
+        <w:shd w:val="clear" w:color="auto" w:fill="FFFFFF"/>
+        <w:spacing w:before="100" w:beforeAutospacing="1" w:after="100" w:afterAutospacing="1"/>
+        <w:jc w:val="left"/>
+        <w:rPr>
+          <w:rFonts w:eastAsia="Times New Roman" w:cs="Segoe UI"/>
+          <w:color w:val="000000" w:themeColor="text1"/>
+          <w:sz w:val="20"/>
+          <w:szCs w:val="20"/>
+          <w:lang w:eastAsia="en-GB"/>
+        </w:rPr>
+      </w:pPr>
+    </w:p>
+    <w:p>
+      <w:pPr>
+        <w:shd w:val="clear" w:color="auto" w:fill="FFFFFF"/>
+        <w:spacing w:before="100" w:beforeAutospacing="1" w:after="100" w:afterAutospacing="1"/>
+        <w:jc w:val="left"/>
+        <w:rPr>
+          <w:rFonts w:eastAsia="Times New Roman" w:cs="Segoe UI"/>
+          <w:color w:val="000000" w:themeColor="text1"/>
+          <w:sz w:val="20"/>
+          <w:szCs w:val="20"/>
+          <w:lang w:eastAsia="en-GB"/>
+        </w:rPr>
+      </w:pPr>
+    </w:p>
+    <w:p>
+      <w:pPr>
+        <w:shd w:val="clear" w:color="auto" w:fill="FFFFFF"/>
+        <w:spacing w:before="100" w:beforeAutospacing="1" w:after="100" w:afterAutospacing="1"/>
+        <w:jc w:val="left"/>
+        <w:rPr>
+          <w:rFonts w:eastAsia="Times New Roman" w:cs="Segoe UI"/>
+          <w:color w:val="000000" w:themeColor="text1"/>
+          <w:sz w:val="20"/>
+          <w:szCs w:val="20"/>
+          <w:lang w:eastAsia="en-GB"/>
+        </w:rPr>
+      </w:pPr>
+      <w:r>
+        <w:rPr>
+          <w:rFonts w:eastAsia="Times New Roman" w:cs="Segoe UI"/>
+          <w:color w:val="000000" w:themeColor="text1"/>
+          <w:sz w:val="20"/>
+          <w:szCs w:val="20"/>
+          <w:lang w:eastAsia="en-GB"/>
+        </w:rPr>
+        <w:lastRenderedPageBreak/>
+        <w:t xml:space="preserve">The CASE statement always goes in the </w:t>
+      </w:r>
+      <w:r>
+        <w:rPr>
+          <w:rFonts w:eastAsia="Times New Roman" w:cs="Segoe UI"/>
+          <w:b/>
+          <w:color w:val="000000" w:themeColor="text1"/>
+          <w:sz w:val="20"/>
+          <w:szCs w:val="20"/>
+          <w:lang w:eastAsia="en-GB"/>
+        </w:rPr>
+        <w:t>SELECT</w:t>
+      </w:r>
+      <w:r>
+        <w:rPr>
+          <w:rFonts w:eastAsia="Times New Roman" w:cs="Segoe UI"/>
+          <w:color w:val="000000" w:themeColor="text1"/>
+          <w:sz w:val="20"/>
+          <w:szCs w:val="20"/>
+          <w:lang w:eastAsia="en-GB"/>
+        </w:rPr>
+        <w:t xml:space="preserve"> clause.</w:t>
+      </w:r>
+      <w:r>
+        <w:rPr>
+          <w:rFonts w:eastAsia="Times New Roman" w:cs="Segoe UI"/>
+          <w:color w:val="000000" w:themeColor="text1"/>
+          <w:sz w:val="20"/>
+          <w:szCs w:val="20"/>
+          <w:lang w:eastAsia="en-GB"/>
+        </w:rPr>
+        <w:br/>
+      </w:r>
+    </w:p>
+    <w:p>
+      <w:pPr>
+        <w:numPr>
+          <w:ilvl w:val="0"/>
+          <w:numId w:val="2"/>
+        </w:numPr>
+        <w:shd w:val="clear" w:color="auto" w:fill="FFFFFF"/>
+        <w:spacing w:before="100" w:beforeAutospacing="1" w:after="100" w:afterAutospacing="1"/>
+        <w:jc w:val="left"/>
+        <w:rPr>
+          <w:rFonts w:eastAsia="Times New Roman" w:cs="Segoe UI"/>
+          <w:color w:val="000000" w:themeColor="text1"/>
+          <w:sz w:val="20"/>
+          <w:szCs w:val="20"/>
+          <w:lang w:eastAsia="en-GB"/>
+        </w:rPr>
+      </w:pPr>
+      <w:r>
+        <w:rPr>
+          <w:rFonts w:eastAsia="Times New Roman" w:cs="Segoe UI"/>
+          <w:b/>
+          <w:color w:val="000000" w:themeColor="text1"/>
+          <w:sz w:val="20"/>
+          <w:szCs w:val="20"/>
+          <w:lang w:eastAsia="en-GB"/>
+        </w:rPr>
+        <w:t>CASE</w:t>
+      </w:r>
+      <w:r>
+        <w:rPr>
+          <w:rFonts w:eastAsia="Times New Roman" w:cs="Segoe UI"/>
+          <w:color w:val="000000" w:themeColor="text1"/>
+          <w:sz w:val="20"/>
+          <w:szCs w:val="20"/>
+          <w:lang w:eastAsia="en-GB"/>
+        </w:rPr>
+        <w:t xml:space="preserve"> must include the following components: </w:t>
+      </w:r>
+      <w:r>
+        <w:rPr>
+          <w:rFonts w:eastAsia="Times New Roman" w:cs="Segoe UI"/>
+          <w:b/>
+          <w:color w:val="000000" w:themeColor="text1"/>
+          <w:sz w:val="20"/>
+          <w:szCs w:val="20"/>
+          <w:lang w:eastAsia="en-GB"/>
+        </w:rPr>
+        <w:t>WHEN</w:t>
+      </w:r>
+      <w:r>
+        <w:rPr>
+          <w:rFonts w:eastAsia="Times New Roman" w:cs="Segoe UI"/>
+          <w:color w:val="000000" w:themeColor="text1"/>
+          <w:sz w:val="20"/>
+          <w:szCs w:val="20"/>
+          <w:lang w:eastAsia="en-GB"/>
+        </w:rPr>
+        <w:t xml:space="preserve">, </w:t>
+      </w:r>
+      <w:r>
+        <w:rPr>
+          <w:rFonts w:eastAsia="Times New Roman" w:cs="Segoe UI"/>
+          <w:b/>
+          <w:color w:val="000000" w:themeColor="text1"/>
+          <w:sz w:val="20"/>
+          <w:szCs w:val="20"/>
+          <w:lang w:eastAsia="en-GB"/>
+        </w:rPr>
+        <w:t>THEN</w:t>
+      </w:r>
+      <w:r>
+        <w:rPr>
+          <w:rFonts w:eastAsia="Times New Roman" w:cs="Segoe UI"/>
+          <w:color w:val="000000" w:themeColor="text1"/>
+          <w:sz w:val="20"/>
+          <w:szCs w:val="20"/>
+          <w:lang w:eastAsia="en-GB"/>
+        </w:rPr>
+        <w:t xml:space="preserve">, and </w:t>
+      </w:r>
+      <w:r>
+        <w:rPr>
+          <w:rFonts w:eastAsia="Times New Roman" w:cs="Segoe UI"/>
+          <w:b/>
+          <w:color w:val="000000" w:themeColor="text1"/>
+          <w:sz w:val="20"/>
+          <w:szCs w:val="20"/>
+          <w:lang w:eastAsia="en-GB"/>
+        </w:rPr>
+        <w:t>END</w:t>
+      </w:r>
+      <w:r>
+        <w:rPr>
+          <w:rFonts w:eastAsia="Times New Roman" w:cs="Segoe UI"/>
+          <w:color w:val="000000" w:themeColor="text1"/>
+          <w:sz w:val="20"/>
+          <w:szCs w:val="20"/>
+          <w:lang w:eastAsia="en-GB"/>
+        </w:rPr>
+        <w:t xml:space="preserve">. </w:t>
+      </w:r>
+      <w:r>
+        <w:rPr>
+          <w:rFonts w:eastAsia="Times New Roman" w:cs="Segoe UI"/>
+          <w:b/>
+          <w:color w:val="000000" w:themeColor="text1"/>
+          <w:sz w:val="20"/>
+          <w:szCs w:val="20"/>
+          <w:lang w:eastAsia="en-GB"/>
+        </w:rPr>
+        <w:t>EL</w:t>
+      </w:r>
+      <w:r>
+        <w:rPr>
+          <w:rFonts w:eastAsia="Times New Roman" w:cs="Segoe UI"/>
+          <w:b/>
+          <w:color w:val="000000" w:themeColor="text1"/>
+          <w:sz w:val="20"/>
+          <w:szCs w:val="20"/>
+          <w:lang w:eastAsia="en-GB"/>
+        </w:rPr>
+        <w:t>SE</w:t>
+      </w:r>
+      <w:r>
+        <w:rPr>
+          <w:rFonts w:eastAsia="Times New Roman" w:cs="Segoe UI"/>
+          <w:color w:val="000000" w:themeColor="text1"/>
+          <w:sz w:val="20"/>
+          <w:szCs w:val="20"/>
+          <w:lang w:eastAsia="en-GB"/>
+        </w:rPr>
+        <w:t xml:space="preserve"> is an optional component to catch cases that didn’t meet any of the other previous </w:t>
+      </w:r>
+      <w:r>
+        <w:rPr>
+          <w:rFonts w:eastAsia="Times New Roman" w:cs="Segoe UI"/>
+          <w:b/>
+          <w:color w:val="000000" w:themeColor="text1"/>
+          <w:sz w:val="20"/>
+          <w:szCs w:val="20"/>
+          <w:lang w:eastAsia="en-GB"/>
+        </w:rPr>
+        <w:t xml:space="preserve">CASE </w:t>
+      </w:r>
+      <w:r>
+        <w:rPr>
+          <w:rFonts w:eastAsia="Times New Roman" w:cs="Segoe UI"/>
+          <w:color w:val="000000" w:themeColor="text1"/>
+          <w:sz w:val="20"/>
+          <w:szCs w:val="20"/>
+          <w:lang w:eastAsia="en-GB"/>
+        </w:rPr>
+        <w:t>conditions.</w:t>
+      </w:r>
+      <w:r>
+        <w:rPr>
+          <w:rFonts w:eastAsia="Times New Roman" w:cs="Segoe UI"/>
+          <w:color w:val="000000" w:themeColor="text1"/>
+          <w:sz w:val="20"/>
+          <w:szCs w:val="20"/>
+          <w:lang w:eastAsia="en-GB"/>
+        </w:rPr>
+        <w:br/>
+      </w:r>
+    </w:p>
+    <w:p>
+      <w:pPr>
+        <w:numPr>
+          <w:ilvl w:val="0"/>
+          <w:numId w:val="2"/>
+        </w:numPr>
+        <w:shd w:val="clear" w:color="auto" w:fill="FFFFFF"/>
+        <w:spacing w:before="100" w:beforeAutospacing="1" w:after="100" w:afterAutospacing="1"/>
+        <w:jc w:val="left"/>
+        <w:rPr>
+          <w:rFonts w:eastAsia="Times New Roman" w:cs="Segoe UI"/>
+          <w:color w:val="000000" w:themeColor="text1"/>
+          <w:sz w:val="20"/>
+          <w:szCs w:val="20"/>
+          <w:lang w:eastAsia="en-GB"/>
+        </w:rPr>
+      </w:pPr>
+      <w:r>
+        <w:rPr>
+          <w:rFonts w:eastAsia="Times New Roman" w:cs="Segoe UI"/>
+          <w:color w:val="000000" w:themeColor="text1"/>
+          <w:sz w:val="20"/>
+          <w:szCs w:val="20"/>
+          <w:lang w:eastAsia="en-GB"/>
+        </w:rPr>
+        <w:t>You can make any conditional statement using any conditional operator (like </w:t>
+      </w:r>
+      <w:hyperlink r:id="rId6" w:tgtFrame="_blank" w:history="1">
+        <w:r>
+          <w:rPr>
+            <w:rFonts w:eastAsia="Times New Roman" w:cs="Segoe UI"/>
+            <w:b/>
+            <w:color w:val="000000" w:themeColor="text1"/>
+            <w:sz w:val="20"/>
+            <w:szCs w:val="20"/>
+            <w:lang w:eastAsia="en-GB"/>
+          </w:rPr>
+          <w:t>WHERE</w:t>
+        </w:r>
+      </w:hyperlink>
+      <w:r>
+        <w:rPr>
+          <w:rFonts w:eastAsia="Times New Roman" w:cs="Segoe UI"/>
+          <w:color w:val="000000" w:themeColor="text1"/>
+          <w:sz w:val="20"/>
+          <w:szCs w:val="20"/>
+          <w:lang w:eastAsia="en-GB"/>
+        </w:rPr>
+        <w:t xml:space="preserve">) between </w:t>
+      </w:r>
+      <w:r>
+        <w:rPr>
+          <w:rFonts w:eastAsia="Times New Roman" w:cs="Segoe UI"/>
+          <w:b/>
+          <w:color w:val="000000" w:themeColor="text1"/>
+          <w:sz w:val="20"/>
+          <w:szCs w:val="20"/>
+          <w:lang w:eastAsia="en-GB"/>
+        </w:rPr>
+        <w:t>WHEN</w:t>
+      </w:r>
+      <w:r>
+        <w:rPr>
+          <w:rFonts w:eastAsia="Times New Roman" w:cs="Segoe UI"/>
+          <w:color w:val="000000" w:themeColor="text1"/>
+          <w:sz w:val="20"/>
+          <w:szCs w:val="20"/>
+          <w:lang w:eastAsia="en-GB"/>
+        </w:rPr>
+        <w:t xml:space="preserve"> and </w:t>
+      </w:r>
+      <w:r>
+        <w:rPr>
+          <w:rFonts w:eastAsia="Times New Roman" w:cs="Segoe UI"/>
+          <w:b/>
+          <w:color w:val="000000" w:themeColor="text1"/>
+          <w:sz w:val="20"/>
+          <w:szCs w:val="20"/>
+          <w:lang w:eastAsia="en-GB"/>
+        </w:rPr>
+        <w:t>THEN</w:t>
+      </w:r>
+      <w:r>
+        <w:rPr>
+          <w:rFonts w:eastAsia="Times New Roman" w:cs="Segoe UI"/>
+          <w:color w:val="000000" w:themeColor="text1"/>
+          <w:sz w:val="20"/>
+          <w:szCs w:val="20"/>
+          <w:lang w:eastAsia="en-GB"/>
+        </w:rPr>
+        <w:t xml:space="preserve">. This includes stringing together multiple conditional statements using </w:t>
+      </w:r>
+      <w:r>
+        <w:rPr>
+          <w:rFonts w:eastAsia="Times New Roman" w:cs="Segoe UI"/>
+          <w:b/>
+          <w:color w:val="000000" w:themeColor="text1"/>
+          <w:sz w:val="20"/>
+          <w:szCs w:val="20"/>
+          <w:lang w:eastAsia="en-GB"/>
+        </w:rPr>
+        <w:t>AND</w:t>
+      </w:r>
+      <w:r>
+        <w:rPr>
+          <w:rFonts w:eastAsia="Times New Roman" w:cs="Segoe UI"/>
+          <w:color w:val="000000" w:themeColor="text1"/>
+          <w:sz w:val="20"/>
+          <w:szCs w:val="20"/>
+          <w:lang w:eastAsia="en-GB"/>
+        </w:rPr>
+        <w:t xml:space="preserve"> </w:t>
+      </w:r>
+      <w:proofErr w:type="spellStart"/>
+      <w:r>
+        <w:rPr>
+          <w:rFonts w:eastAsia="Times New Roman" w:cs="Segoe UI"/>
+          <w:color w:val="000000" w:themeColor="text1"/>
+          <w:sz w:val="20"/>
+          <w:szCs w:val="20"/>
+          <w:lang w:eastAsia="en-GB"/>
+        </w:rPr>
+        <w:t>and</w:t>
+      </w:r>
+      <w:proofErr w:type="spellEnd"/>
+      <w:r>
+        <w:rPr>
+          <w:rFonts w:eastAsia="Times New Roman" w:cs="Segoe UI"/>
+          <w:color w:val="000000" w:themeColor="text1"/>
+          <w:sz w:val="20"/>
+          <w:szCs w:val="20"/>
+          <w:lang w:eastAsia="en-GB"/>
+        </w:rPr>
+        <w:t xml:space="preserve"> </w:t>
+      </w:r>
+      <w:r>
+        <w:rPr>
+          <w:rFonts w:eastAsia="Times New Roman" w:cs="Segoe UI"/>
+          <w:b/>
+          <w:color w:val="000000" w:themeColor="text1"/>
+          <w:sz w:val="20"/>
+          <w:szCs w:val="20"/>
+          <w:lang w:eastAsia="en-GB"/>
+        </w:rPr>
+        <w:t>OR</w:t>
+      </w:r>
+      <w:r>
+        <w:rPr>
+          <w:rFonts w:eastAsia="Times New Roman" w:cs="Segoe UI"/>
+          <w:color w:val="000000" w:themeColor="text1"/>
+          <w:sz w:val="20"/>
+          <w:szCs w:val="20"/>
+          <w:lang w:eastAsia="en-GB"/>
+        </w:rPr>
+        <w:t>.</w:t>
+      </w:r>
+      <w:r>
+        <w:rPr>
+          <w:rFonts w:eastAsia="Times New Roman" w:cs="Segoe UI"/>
+          <w:color w:val="000000" w:themeColor="text1"/>
+          <w:sz w:val="20"/>
+          <w:szCs w:val="20"/>
+          <w:lang w:eastAsia="en-GB"/>
+        </w:rPr>
+        <w:br/>
+      </w:r>
+    </w:p>
+    <w:p>
+      <w:pPr>
+        <w:numPr>
+          <w:ilvl w:val="0"/>
+          <w:numId w:val="2"/>
+        </w:numPr>
+        <w:shd w:val="clear" w:color="auto" w:fill="FFFFFF"/>
+        <w:spacing w:before="100" w:beforeAutospacing="1" w:after="100" w:afterAutospacing="1"/>
+        <w:jc w:val="left"/>
+        <w:rPr>
+          <w:rFonts w:eastAsia="Times New Roman" w:cs="Segoe UI"/>
+          <w:color w:val="000000" w:themeColor="text1"/>
+          <w:sz w:val="20"/>
+          <w:szCs w:val="20"/>
+          <w:lang w:eastAsia="en-GB"/>
+        </w:rPr>
+      </w:pPr>
+      <w:r>
+        <w:rPr>
+          <w:rFonts w:eastAsia="Times New Roman" w:cs="Segoe UI"/>
+          <w:color w:val="000000" w:themeColor="text1"/>
+          <w:sz w:val="20"/>
+          <w:szCs w:val="20"/>
+          <w:lang w:eastAsia="en-GB"/>
+        </w:rPr>
+        <w:t xml:space="preserve">You can include multiple </w:t>
+      </w:r>
+      <w:r>
+        <w:rPr>
+          <w:rFonts w:eastAsia="Times New Roman" w:cs="Segoe UI"/>
+          <w:b/>
+          <w:color w:val="000000" w:themeColor="text1"/>
+          <w:sz w:val="20"/>
+          <w:szCs w:val="20"/>
+          <w:lang w:eastAsia="en-GB"/>
+        </w:rPr>
+        <w:t>WHEN</w:t>
+      </w:r>
+      <w:r>
+        <w:rPr>
+          <w:rFonts w:eastAsia="Times New Roman" w:cs="Segoe UI"/>
+          <w:color w:val="000000" w:themeColor="text1"/>
+          <w:sz w:val="20"/>
+          <w:szCs w:val="20"/>
+          <w:lang w:eastAsia="en-GB"/>
+        </w:rPr>
+        <w:t xml:space="preserve"> statements, as well as an </w:t>
+      </w:r>
+      <w:r>
+        <w:rPr>
+          <w:rFonts w:eastAsia="Times New Roman" w:cs="Segoe UI"/>
+          <w:b/>
+          <w:color w:val="000000" w:themeColor="text1"/>
+          <w:sz w:val="20"/>
+          <w:szCs w:val="20"/>
+          <w:lang w:eastAsia="en-GB"/>
+        </w:rPr>
+        <w:t>ELSE</w:t>
+      </w:r>
+      <w:r>
+        <w:rPr>
+          <w:rFonts w:eastAsia="Times New Roman" w:cs="Segoe UI"/>
+          <w:color w:val="000000" w:themeColor="text1"/>
+          <w:sz w:val="20"/>
+          <w:szCs w:val="20"/>
+          <w:lang w:eastAsia="en-GB"/>
+        </w:rPr>
+        <w:t xml:space="preserve"> statement again, to deal with any unaddressed conditions.</w:t>
+      </w:r>
+    </w:p>
+    <w:p>
+      <w:pPr>
+        <w:rPr>
+          <w:color w:val="000000" w:themeColor="text1"/>
+        </w:rPr>
       </w:pPr>
       <w:bookmarkStart w:id="0" w:name="_GoBack"/>
       <w:bookmarkEnd w:id="0"/>
@@ -1417,8 +2559,281 @@
 </w:document>
 </file>
 
+<file path=word/numbering.xml><?xml version="1.0" encoding="utf-8"?>
+<w:numbering xmlns:wpc="http://schemas.microsoft.com/office/word/2010/wordprocessingCanvas" xmlns:mc="http://schemas.openxmlformats.org/markup-compatibility/2006" xmlns:o="urn:schemas-microsoft-com:office:office" xmlns:r="http://schemas.openxmlformats.org/officeDocument/2006/relationships" xmlns:m="http://schemas.openxmlformats.org/officeDocument/2006/math" xmlns:v="urn:schemas-microsoft-com:vml" xmlns:wp14="http://schemas.microsoft.com/office/word/2010/wordprocessingDrawing" xmlns:wp="http://schemas.openxmlformats.org/drawingml/2006/wordprocessingDrawing" xmlns:w10="urn:schemas-microsoft-com:office:word" xmlns:w="http://schemas.openxmlformats.org/wordprocessingml/2006/main" xmlns:w14="http://schemas.microsoft.com/office/word/2010/wordml" xmlns:w15="http://schemas.microsoft.com/office/word/2012/wordml" xmlns:wpg="http://schemas.microsoft.com/office/word/2010/wordprocessingGroup" xmlns:wpi="http://schemas.microsoft.com/office/word/2010/wordprocessingInk" xmlns:wne="http://schemas.microsoft.com/office/word/2006/wordml" xmlns:wps="http://schemas.microsoft.com/office/word/2010/wordprocessingShape" mc:Ignorable="w14 w15 wp14">
+  <w:abstractNum w:abstractNumId="0" w15:restartNumberingAfterBreak="0">
+    <w:nsid w:val="57103A1F"/>
+    <w:multiLevelType w:val="multilevel"/>
+    <w:tmpl w:val="DD083AE2"/>
+    <w:lvl w:ilvl="0">
+      <w:start w:val="1"/>
+      <w:numFmt w:val="decimal"/>
+      <w:lvlText w:val="%1."/>
+      <w:lvlJc w:val="left"/>
+      <w:pPr>
+        <w:tabs>
+          <w:tab w:val="num" w:pos="720"/>
+        </w:tabs>
+        <w:ind w:left="720" w:hanging="360"/>
+      </w:pPr>
+    </w:lvl>
+    <w:lvl w:ilvl="1" w:tentative="1">
+      <w:start w:val="1"/>
+      <w:numFmt w:val="decimal"/>
+      <w:lvlText w:val="%2."/>
+      <w:lvlJc w:val="left"/>
+      <w:pPr>
+        <w:tabs>
+          <w:tab w:val="num" w:pos="1440"/>
+        </w:tabs>
+        <w:ind w:left="1440" w:hanging="360"/>
+      </w:pPr>
+    </w:lvl>
+    <w:lvl w:ilvl="2" w:tentative="1">
+      <w:start w:val="1"/>
+      <w:numFmt w:val="decimal"/>
+      <w:lvlText w:val="%3."/>
+      <w:lvlJc w:val="left"/>
+      <w:pPr>
+        <w:tabs>
+          <w:tab w:val="num" w:pos="2160"/>
+        </w:tabs>
+        <w:ind w:left="2160" w:hanging="360"/>
+      </w:pPr>
+    </w:lvl>
+    <w:lvl w:ilvl="3" w:tentative="1">
+      <w:start w:val="1"/>
+      <w:numFmt w:val="decimal"/>
+      <w:lvlText w:val="%4."/>
+      <w:lvlJc w:val="left"/>
+      <w:pPr>
+        <w:tabs>
+          <w:tab w:val="num" w:pos="2880"/>
+        </w:tabs>
+        <w:ind w:left="2880" w:hanging="360"/>
+      </w:pPr>
+    </w:lvl>
+    <w:lvl w:ilvl="4" w:tentative="1">
+      <w:start w:val="1"/>
+      <w:numFmt w:val="decimal"/>
+      <w:lvlText w:val="%5."/>
+      <w:lvlJc w:val="left"/>
+      <w:pPr>
+        <w:tabs>
+          <w:tab w:val="num" w:pos="3600"/>
+        </w:tabs>
+        <w:ind w:left="3600" w:hanging="360"/>
+      </w:pPr>
+    </w:lvl>
+    <w:lvl w:ilvl="5" w:tentative="1">
+      <w:start w:val="1"/>
+      <w:numFmt w:val="decimal"/>
+      <w:lvlText w:val="%6."/>
+      <w:lvlJc w:val="left"/>
+      <w:pPr>
+        <w:tabs>
+          <w:tab w:val="num" w:pos="4320"/>
+        </w:tabs>
+        <w:ind w:left="4320" w:hanging="360"/>
+      </w:pPr>
+    </w:lvl>
+    <w:lvl w:ilvl="6" w:tentative="1">
+      <w:start w:val="1"/>
+      <w:numFmt w:val="decimal"/>
+      <w:lvlText w:val="%7."/>
+      <w:lvlJc w:val="left"/>
+      <w:pPr>
+        <w:tabs>
+          <w:tab w:val="num" w:pos="5040"/>
+        </w:tabs>
+        <w:ind w:left="5040" w:hanging="360"/>
+      </w:pPr>
+    </w:lvl>
+    <w:lvl w:ilvl="7" w:tentative="1">
+      <w:start w:val="1"/>
+      <w:numFmt w:val="decimal"/>
+      <w:lvlText w:val="%8."/>
+      <w:lvlJc w:val="left"/>
+      <w:pPr>
+        <w:tabs>
+          <w:tab w:val="num" w:pos="5760"/>
+        </w:tabs>
+        <w:ind w:left="5760" w:hanging="360"/>
+      </w:pPr>
+    </w:lvl>
+    <w:lvl w:ilvl="8" w:tentative="1">
+      <w:start w:val="1"/>
+      <w:numFmt w:val="decimal"/>
+      <w:lvlText w:val="%9."/>
+      <w:lvlJc w:val="left"/>
+      <w:pPr>
+        <w:tabs>
+          <w:tab w:val="num" w:pos="6480"/>
+        </w:tabs>
+        <w:ind w:left="6480" w:hanging="360"/>
+      </w:pPr>
+    </w:lvl>
+  </w:abstractNum>
+  <w:abstractNum w:abstractNumId="1" w15:restartNumberingAfterBreak="0">
+    <w:nsid w:val="67F73DEC"/>
+    <w:multiLevelType w:val="multilevel"/>
+    <w:tmpl w:val="7FC65F04"/>
+    <w:lvl w:ilvl="0">
+      <w:start w:val="1"/>
+      <w:numFmt w:val="bullet"/>
+      <w:lvlText w:val=""/>
+      <w:lvlJc w:val="left"/>
+      <w:pPr>
+        <w:tabs>
+          <w:tab w:val="num" w:pos="720"/>
+        </w:tabs>
+        <w:ind w:left="720" w:hanging="360"/>
+      </w:pPr>
+      <w:rPr>
+        <w:rFonts w:ascii="Symbol" w:hAnsi="Symbol" w:hint="default"/>
+        <w:sz w:val="20"/>
+      </w:rPr>
+    </w:lvl>
+    <w:lvl w:ilvl="1" w:tentative="1">
+      <w:start w:val="1"/>
+      <w:numFmt w:val="bullet"/>
+      <w:lvlText w:val="o"/>
+      <w:lvlJc w:val="left"/>
+      <w:pPr>
+        <w:tabs>
+          <w:tab w:val="num" w:pos="1440"/>
+        </w:tabs>
+        <w:ind w:left="1440" w:hanging="360"/>
+      </w:pPr>
+      <w:rPr>
+        <w:rFonts w:ascii="Courier New" w:hAnsi="Courier New" w:hint="default"/>
+        <w:sz w:val="20"/>
+      </w:rPr>
+    </w:lvl>
+    <w:lvl w:ilvl="2" w:tentative="1">
+      <w:start w:val="1"/>
+      <w:numFmt w:val="bullet"/>
+      <w:lvlText w:val=""/>
+      <w:lvlJc w:val="left"/>
+      <w:pPr>
+        <w:tabs>
+          <w:tab w:val="num" w:pos="2160"/>
+        </w:tabs>
+        <w:ind w:left="2160" w:hanging="360"/>
+      </w:pPr>
+      <w:rPr>
+        <w:rFonts w:ascii="Wingdings" w:hAnsi="Wingdings" w:hint="default"/>
+        <w:sz w:val="20"/>
+      </w:rPr>
+    </w:lvl>
+    <w:lvl w:ilvl="3" w:tentative="1">
+      <w:start w:val="1"/>
+      <w:numFmt w:val="bullet"/>
+      <w:lvlText w:val=""/>
+      <w:lvlJc w:val="left"/>
+      <w:pPr>
+        <w:tabs>
+          <w:tab w:val="num" w:pos="2880"/>
+        </w:tabs>
+        <w:ind w:left="2880" w:hanging="360"/>
+      </w:pPr>
+      <w:rPr>
+        <w:rFonts w:ascii="Wingdings" w:hAnsi="Wingdings" w:hint="default"/>
+        <w:sz w:val="20"/>
+      </w:rPr>
+    </w:lvl>
+    <w:lvl w:ilvl="4" w:tentative="1">
+      <w:start w:val="1"/>
+      <w:numFmt w:val="bullet"/>
+      <w:lvlText w:val=""/>
+      <w:lvlJc w:val="left"/>
+      <w:pPr>
+        <w:tabs>
+          <w:tab w:val="num" w:pos="3600"/>
+        </w:tabs>
+        <w:ind w:left="3600" w:hanging="360"/>
+      </w:pPr>
+      <w:rPr>
+        <w:rFonts w:ascii="Wingdings" w:hAnsi="Wingdings" w:hint="default"/>
+        <w:sz w:val="20"/>
+      </w:rPr>
+    </w:lvl>
+    <w:lvl w:ilvl="5" w:tentative="1">
+      <w:start w:val="1"/>
+      <w:numFmt w:val="bullet"/>
+      <w:lvlText w:val=""/>
+      <w:lvlJc w:val="left"/>
+      <w:pPr>
+        <w:tabs>
+          <w:tab w:val="num" w:pos="4320"/>
+        </w:tabs>
+        <w:ind w:left="4320" w:hanging="360"/>
+      </w:pPr>
+      <w:rPr>
+        <w:rFonts w:ascii="Wingdings" w:hAnsi="Wingdings" w:hint="default"/>
+        <w:sz w:val="20"/>
+      </w:rPr>
+    </w:lvl>
+    <w:lvl w:ilvl="6" w:tentative="1">
+      <w:start w:val="1"/>
+      <w:numFmt w:val="bullet"/>
+      <w:lvlText w:val=""/>
+      <w:lvlJc w:val="left"/>
+      <w:pPr>
+        <w:tabs>
+          <w:tab w:val="num" w:pos="5040"/>
+        </w:tabs>
+        <w:ind w:left="5040" w:hanging="360"/>
+      </w:pPr>
+      <w:rPr>
+        <w:rFonts w:ascii="Wingdings" w:hAnsi="Wingdings" w:hint="default"/>
+        <w:sz w:val="20"/>
+      </w:rPr>
+    </w:lvl>
+    <w:lvl w:ilvl="7" w:tentative="1">
+      <w:start w:val="1"/>
+      <w:numFmt w:val="bullet"/>
+      <w:lvlText w:val=""/>
+      <w:lvlJc w:val="left"/>
+      <w:pPr>
+        <w:tabs>
+          <w:tab w:val="num" w:pos="5760"/>
+        </w:tabs>
+        <w:ind w:left="5760" w:hanging="360"/>
+      </w:pPr>
+      <w:rPr>
+        <w:rFonts w:ascii="Wingdings" w:hAnsi="Wingdings" w:hint="default"/>
+        <w:sz w:val="20"/>
+      </w:rPr>
+    </w:lvl>
+    <w:lvl w:ilvl="8" w:tentative="1">
+      <w:start w:val="1"/>
+      <w:numFmt w:val="bullet"/>
+      <w:lvlText w:val=""/>
+      <w:lvlJc w:val="left"/>
+      <w:pPr>
+        <w:tabs>
+          <w:tab w:val="num" w:pos="6480"/>
+        </w:tabs>
+        <w:ind w:left="6480" w:hanging="360"/>
+      </w:pPr>
+      <w:rPr>
+        <w:rFonts w:ascii="Wingdings" w:hAnsi="Wingdings" w:hint="default"/>
+        <w:sz w:val="20"/>
+      </w:rPr>
+    </w:lvl>
+  </w:abstractNum>
+  <w:num w:numId="1">
+    <w:abstractNumId w:val="1"/>
+  </w:num>
+  <w:num w:numId="2">
+    <w:abstractNumId w:val="0"/>
+  </w:num>
+</w:numbering>
+</file>
+
 <file path=word/styles.xml><?xml version="1.0" encoding="utf-8"?>
-<w:styles xmlns:mc="http://schemas.openxmlformats.org/markup-compatibility/2006" xmlns:r="http://schemas.openxmlformats.org/officeDocument/2006/relationships" xmlns:w="http://schemas.openxmlformats.org/wordprocessingml/2006/main" xmlns:w14="http://schemas.microsoft.com/office/word/2010/wordml" xmlns:w15="http://schemas.microsoft.com/office/word/2012/wordml" xmlns:w16se="http://schemas.microsoft.com/office/word/2015/wordml/symex" mc:Ignorable="w14 w15 w16se">
+<w:styles xmlns:mc="http://schemas.openxmlformats.org/markup-compatibility/2006" xmlns:r="http://schemas.openxmlformats.org/officeDocument/2006/relationships" xmlns:w="http://schemas.openxmlformats.org/wordprocessingml/2006/main" xmlns:w14="http://schemas.microsoft.com/office/word/2010/wordml" xmlns:w15="http://schemas.microsoft.com/office/word/2012/wordml" mc:Ignorable="w14 w15">
   <w:docDefaults>
     <w:rPrDefault>
       <w:rPr>
@@ -1850,6 +3265,59 @@
       <w:bCs/>
     </w:rPr>
   </w:style>
+  <w:style w:type="character" w:styleId="Hyperlink">
+    <w:name w:val="Hyperlink"/>
+    <w:basedOn w:val="DefaultParagraphFont"/>
+    <w:uiPriority w:val="99"/>
+    <w:semiHidden/>
+    <w:unhideWhenUsed/>
+    <w:rsid w:val="007E1088"/>
+    <w:rPr>
+      <w:color w:val="0000FF"/>
+      <w:u w:val="single"/>
+    </w:rPr>
+  </w:style>
+  <w:style w:type="character" w:styleId="HTMLCode">
+    <w:name w:val="HTML Code"/>
+    <w:basedOn w:val="DefaultParagraphFont"/>
+    <w:uiPriority w:val="99"/>
+    <w:semiHidden/>
+    <w:unhideWhenUsed/>
+    <w:rsid w:val="00A57B35"/>
+    <w:rPr>
+      <w:rFonts w:ascii="Courier New" w:eastAsia="Times New Roman" w:hAnsi="Courier New" w:cs="Courier New"/>
+      <w:sz w:val="20"/>
+      <w:szCs w:val="20"/>
+    </w:rPr>
+  </w:style>
+  <w:style w:type="paragraph" w:styleId="NormalWeb">
+    <w:name w:val="Normal (Web)"/>
+    <w:basedOn w:val="Normal"/>
+    <w:uiPriority w:val="99"/>
+    <w:semiHidden/>
+    <w:unhideWhenUsed/>
+    <w:rsid w:val="00A57B35"/>
+    <w:pPr>
+      <w:spacing w:before="100" w:beforeAutospacing="1" w:after="100" w:afterAutospacing="1"/>
+      <w:jc w:val="left"/>
+    </w:pPr>
+    <w:rPr>
+      <w:rFonts w:ascii="Times New Roman" w:eastAsia="Times New Roman" w:hAnsi="Times New Roman" w:cs="Times New Roman"/>
+      <w:szCs w:val="24"/>
+      <w:lang w:eastAsia="en-GB"/>
+    </w:rPr>
+  </w:style>
+  <w:style w:type="character" w:styleId="Emphasis">
+    <w:name w:val="Emphasis"/>
+    <w:basedOn w:val="DefaultParagraphFont"/>
+    <w:uiPriority w:val="20"/>
+    <w:qFormat/>
+    <w:rsid w:val="00A57B35"/>
+    <w:rPr>
+      <w:i/>
+      <w:iCs/>
+    </w:rPr>
+  </w:style>
 </w:styles>
 </file>
 

</xml_diff>